<commit_message>
Tailored instructions page to the form.
</commit_message>
<xml_diff>
--- a/docassemble/MAAffidavitofAddressVerification/data/templates/affidavit_of_address_verification_next_steps.docx
+++ b/docassemble/MAAffidavitofAddressVerification/data/templates/affidavit_of_address_verification_next_steps.docx
@@ -1,6 +1,6 @@
 
 <file path=word/document.xml><?xml version="1.0" encoding="utf-8"?>
-<w:document xmlns:wpc="http://schemas.microsoft.com/office/word/2010/wordprocessingCanvas" xmlns:cx="http://schemas.microsoft.com/office/drawing/2014/chartex" xmlns:cx1="http://schemas.microsoft.com/office/drawing/2015/9/8/chartex" xmlns:cx2="http://schemas.microsoft.com/office/drawing/2015/10/21/chartex" xmlns:cx3="http://schemas.microsoft.com/office/drawing/2016/5/9/chartex" xmlns:cx4="http://schemas.microsoft.com/office/drawing/2016/5/10/chartex" xmlns:cx5="http://schemas.microsoft.com/office/drawing/2016/5/11/chartex" xmlns:cx6="http://schemas.microsoft.com/office/drawing/2016/5/12/chartex" xmlns:cx7="http://schemas.microsoft.com/office/drawing/2016/5/13/chartex" xmlns:cx8="http://schemas.microsoft.com/office/drawing/2016/5/14/chartex" xmlns:mc="http://schemas.openxmlformats.org/markup-compatibility/2006" xmlns:aink="http://schemas.microsoft.com/office/drawing/2016/ink" xmlns:am3d="http://schemas.microsoft.com/office/drawing/2017/model3d" xmlns:o="urn:schemas-microsoft-com:office:office" xmlns:r="http://schemas.openxmlformats.org/officeDocument/2006/relationships" xmlns:m="http://schemas.openxmlformats.org/officeDocument/2006/math" xmlns:v="urn:schemas-microsoft-com:vml" xmlns:wp14="http://schemas.microsoft.com/office/word/2010/wordprocessingDrawing" xmlns:wp="http://schemas.openxmlformats.org/drawingml/2006/wordprocessingDrawing" xmlns:w10="urn:schemas-microsoft-com:office:word" xmlns:w="http://schemas.openxmlformats.org/wordprocessingml/2006/main" xmlns:w14="http://schemas.microsoft.com/office/word/2010/wordml" xmlns:w15="http://schemas.microsoft.com/office/word/2012/wordml" xmlns:w16cid="http://schemas.microsoft.com/office/word/2016/wordml/cid" xmlns:w16se="http://schemas.microsoft.com/office/word/2015/wordml/symex" xmlns:wpg="http://schemas.microsoft.com/office/word/2010/wordprocessingGroup" xmlns:wpi="http://schemas.microsoft.com/office/word/2010/wordprocessingInk" xmlns:wne="http://schemas.microsoft.com/office/word/2006/wordml" xmlns:wps="http://schemas.microsoft.com/office/word/2010/wordprocessingShape" mc:Ignorable="w14 w15 w16se w16cid wp14">
+<w:document xmlns:wpc="http://schemas.microsoft.com/office/word/2010/wordprocessingCanvas" xmlns:cx="http://schemas.microsoft.com/office/drawing/2014/chartex" xmlns:cx1="http://schemas.microsoft.com/office/drawing/2015/9/8/chartex" xmlns:cx2="http://schemas.microsoft.com/office/drawing/2015/10/21/chartex" xmlns:cx3="http://schemas.microsoft.com/office/drawing/2016/5/9/chartex" xmlns:cx4="http://schemas.microsoft.com/office/drawing/2016/5/10/chartex" xmlns:cx5="http://schemas.microsoft.com/office/drawing/2016/5/11/chartex" xmlns:cx6="http://schemas.microsoft.com/office/drawing/2016/5/12/chartex" xmlns:cx7="http://schemas.microsoft.com/office/drawing/2016/5/13/chartex" xmlns:cx8="http://schemas.microsoft.com/office/drawing/2016/5/14/chartex" xmlns:mc="http://schemas.openxmlformats.org/markup-compatibility/2006" xmlns:aink="http://schemas.microsoft.com/office/drawing/2016/ink" xmlns:am3d="http://schemas.microsoft.com/office/drawing/2017/model3d" xmlns:o="urn:schemas-microsoft-com:office:office" xmlns:oel="http://schemas.microsoft.com/office/2019/extlst" xmlns:r="http://schemas.openxmlformats.org/officeDocument/2006/relationships" xmlns:m="http://schemas.openxmlformats.org/officeDocument/2006/math" xmlns:v="urn:schemas-microsoft-com:vml" xmlns:wp14="http://schemas.microsoft.com/office/word/2010/wordprocessingDrawing" xmlns:wp="http://schemas.openxmlformats.org/drawingml/2006/wordprocessingDrawing" xmlns:w10="urn:schemas-microsoft-com:office:word" xmlns:w="http://schemas.openxmlformats.org/wordprocessingml/2006/main" xmlns:w14="http://schemas.microsoft.com/office/word/2010/wordml" xmlns:w15="http://schemas.microsoft.com/office/word/2012/wordml" xmlns:w16cex="http://schemas.microsoft.com/office/word/2018/wordml/cex" xmlns:w16cid="http://schemas.microsoft.com/office/word/2016/wordml/cid" xmlns:w16="http://schemas.microsoft.com/office/word/2018/wordml" xmlns:w16du="http://schemas.microsoft.com/office/word/2023/wordml/word16du" xmlns:w16sdtdh="http://schemas.microsoft.com/office/word/2020/wordml/sdtdatahash" xmlns:w16se="http://schemas.microsoft.com/office/word/2015/wordml/symex" xmlns:wpg="http://schemas.microsoft.com/office/word/2010/wordprocessingGroup" xmlns:wpi="http://schemas.microsoft.com/office/word/2010/wordprocessingInk" xmlns:wne="http://schemas.microsoft.com/office/word/2006/wordml" xmlns:wps="http://schemas.microsoft.com/office/word/2010/wordprocessingShape" mc:Ignorable="w14 w15 w16se w16cid w16 w16cex w16sdtdh w16du wp14">
   <w:background w:color="FFFFFF"/>
   <w:body>
     <w:tbl>
@@ -30,13 +30,11 @@
               <w:spacing w:after="0"/>
               <w:jc w:val="center"/>
             </w:pPr>
-            <w:bookmarkStart w:id="0" w:name="_GoBack"/>
-            <w:bookmarkEnd w:id="0"/>
             <w:r>
               <w:rPr>
                 <w:color w:val="FFFFFF" w:themeColor="background1"/>
               </w:rPr>
-              <w:t xml:space="preserve">File an affidavit of address verification</w:t>
+              <w:t>File an affidavit of address verification</w:t>
             </w:r>
           </w:p>
         </w:tc>
@@ -61,22 +59,50 @@
         <w:t xml:space="preserve"> users </w:t>
       </w:r>
       <w:r>
-        <w:t xml:space="preserve">}}</w:t>
-      </w:r>
-      <w:r>
-        <w:t xml:space="preserve">! You have finished all the forms you need to File an affidavit of address verification. The rest of the pages in this packet are your</w:t>
-      </w:r>
-      <w:r>
-        <w:t xml:space="preserve"> [answer/motion] </w:t>
+        <w:t>}}</w:t>
+      </w:r>
+      <w:r>
+        <w:t xml:space="preserve">! You have finished all the forms you need to File an affidavit of address verification. The rest of the pages in this packet </w:t>
+      </w:r>
+      <w:r>
+        <w:t>is</w:t>
+      </w:r>
+      <w:r>
+        <w:t xml:space="preserve"> your</w:t>
       </w:r>
       <w:r>
         <w:t xml:space="preserve"> </w:t>
       </w:r>
       <w:r>
-        <w:t>{%</w:t>
-      </w:r>
-      <w:r>
-        <w:t xml:space="preserve"> if other_parties.number() </w:t>
+        <w:t xml:space="preserve">Affidavit of Address </w:t>
+      </w:r>
+      <w:proofErr w:type="gramStart"/>
+      <w:r>
+        <w:t>Verification</w:t>
+      </w:r>
+      <w:r>
+        <w:t xml:space="preserve"> </w:t>
+      </w:r>
+      <w:r>
+        <w:t xml:space="preserve"> </w:t>
+      </w:r>
+      <w:r>
+        <w:t>{</w:t>
+      </w:r>
+      <w:proofErr w:type="gramEnd"/>
+      <w:r>
+        <w:t>%</w:t>
+      </w:r>
+      <w:r>
+        <w:t xml:space="preserve"> if </w:t>
+      </w:r>
+      <w:proofErr w:type="spellStart"/>
+      <w:r>
+        <w:t>other_parties.number</w:t>
+      </w:r>
+      <w:proofErr w:type="spellEnd"/>
+      <w:r>
+        <w:t xml:space="preserve">() </w:t>
       </w:r>
       <w:r>
         <w:t>%}</w:t>
@@ -130,7 +156,21 @@
         <w:rPr>
           <w:b/>
         </w:rPr>
-        <w:t xml:space="preserve"> other_parties </w:t>
+        <w:t xml:space="preserve"> </w:t>
+      </w:r>
+      <w:proofErr w:type="spellStart"/>
+      <w:r>
+        <w:rPr>
+          <w:b/>
+        </w:rPr>
+        <w:t>other_parties</w:t>
+      </w:r>
+      <w:proofErr w:type="spellEnd"/>
+      <w:r>
+        <w:rPr>
+          <w:b/>
+        </w:rPr>
+        <w:t xml:space="preserve"> </w:t>
       </w:r>
       <w:r>
         <w:rPr>
@@ -152,6 +192,12 @@
     <w:p>
       <w:pPr>
         <w:sectPr>
+          <w:headerReference w:type="even" r:id="rId7"/>
+          <w:headerReference w:type="default" r:id="rId8"/>
+          <w:footerReference w:type="even" r:id="rId9"/>
+          <w:footerReference w:type="default" r:id="rId10"/>
+          <w:headerReference w:type="first" r:id="rId11"/>
+          <w:footerReference w:type="first" r:id="rId12"/>
           <w:pgSz w:w="12240" w:h="15840"/>
           <w:pgMar w:top="720" w:right="720" w:bottom="720" w:left="720" w:header="0" w:footer="0" w:gutter="0"/>
           <w:pgNumType w:start="1"/>
@@ -166,8 +212,8 @@
       <w:pPr>
         <w:pStyle w:val="Heading2"/>
       </w:pPr>
-      <w:bookmarkStart w:id="1" w:name="_yntzxzfdh9ya"/>
-      <w:bookmarkEnd w:id="1"/>
+      <w:bookmarkStart w:id="0" w:name="_yntzxzfdh9ya"/>
+      <w:bookmarkEnd w:id="0"/>
       <w:r>
         <w:t>Next steps</w:t>
       </w:r>
@@ -199,7 +245,10 @@
         <w:t xml:space="preserve">File this </w:t>
       </w:r>
       <w:r>
-        <w:t xml:space="preserve">answer/motion </w:t>
+        <w:t>affidavit</w:t>
+      </w:r>
+      <w:r>
+        <w:t xml:space="preserve"> </w:t>
       </w:r>
       <w:r>
         <w:t xml:space="preserve">with the court </w:t>
@@ -212,7 +261,27 @@
             <w14:bevel/>
           </w14:textOutline>
         </w:rPr>
-        <w:t>now.</w:t>
+        <w:t>now</w:t>
+      </w:r>
+      <w:r>
+        <w:rPr>
+          <w14:textOutline w14:w="9525" w14:cap="rnd" w14:cmpd="sng" w14:algn="ctr">
+            <w14:noFill/>
+            <w14:prstDash w14:val="solid"/>
+            <w14:bevel/>
+          </w14:textOutline>
+        </w:rPr>
+        <w:t xml:space="preserve"> with your complaint</w:t>
+      </w:r>
+      <w:r>
+        <w:rPr>
+          <w14:textOutline w14:w="9525" w14:cap="rnd" w14:cmpd="sng" w14:algn="ctr">
+            <w14:noFill/>
+            <w14:prstDash w14:val="solid"/>
+            <w14:bevel/>
+          </w14:textOutline>
+        </w:rPr>
+        <w:t>.</w:t>
       </w:r>
     </w:p>
     <w:p>
@@ -231,8 +300,8 @@
           </w14:textOutline>
         </w:rPr>
       </w:pPr>
-      <w:bookmarkStart w:id="2" w:name="_4szgtqe6ov1h"/>
-      <w:bookmarkEnd w:id="2"/>
+      <w:bookmarkStart w:id="1" w:name="_4szgtqe6ov1h"/>
+      <w:bookmarkEnd w:id="1"/>
       <w:r>
         <w:rPr>
           <w14:textOutline w14:w="9525" w14:cap="rnd" w14:cmpd="sng" w14:algn="ctr">
@@ -261,7 +330,51 @@
             <w14:bevel/>
           </w14:textOutline>
         </w:rPr>
-        <w:t xml:space="preserve"> showifdef('other_parties[0]') </w:t>
+        <w:t xml:space="preserve"> </w:t>
+      </w:r>
+      <w:proofErr w:type="spellStart"/>
+      <w:r>
+        <w:rPr>
+          <w14:textOutline w14:w="9525" w14:cap="rnd" w14:cmpd="sng" w14:algn="ctr">
+            <w14:noFill/>
+            <w14:prstDash w14:val="solid"/>
+            <w14:bevel/>
+          </w14:textOutline>
+        </w:rPr>
+        <w:t>showifdef</w:t>
+      </w:r>
+      <w:proofErr w:type="spellEnd"/>
+      <w:r>
+        <w:rPr>
+          <w14:textOutline w14:w="9525" w14:cap="rnd" w14:cmpd="sng" w14:algn="ctr">
+            <w14:noFill/>
+            <w14:prstDash w14:val="solid"/>
+            <w14:bevel/>
+          </w14:textOutline>
+        </w:rPr>
+        <w:t>('</w:t>
+      </w:r>
+      <w:proofErr w:type="spellStart"/>
+      <w:r>
+        <w:rPr>
+          <w14:textOutline w14:w="9525" w14:cap="rnd" w14:cmpd="sng" w14:algn="ctr">
+            <w14:noFill/>
+            <w14:prstDash w14:val="solid"/>
+            <w14:bevel/>
+          </w14:textOutline>
+        </w:rPr>
+        <w:t>other_parties</w:t>
+      </w:r>
+      <w:proofErr w:type="spellEnd"/>
+      <w:r>
+        <w:rPr>
+          <w14:textOutline w14:w="9525" w14:cap="rnd" w14:cmpd="sng" w14:algn="ctr">
+            <w14:noFill/>
+            <w14:prstDash w14:val="solid"/>
+            <w14:bevel/>
+          </w14:textOutline>
+        </w:rPr>
+        <w:t xml:space="preserve">[0]') </w:t>
       </w:r>
       <w:r>
         <w:rPr>
@@ -317,105 +430,16 @@
     </w:p>
     <w:p>
       <w:pPr>
-        <w:pStyle w:val="ListParagraph"/>
-        <w:numPr>
-          <w:ilvl w:val="0"/>
-          <w:numId w:val="1"/>
-        </w:numPr>
-        <w:snapToGrid w:val="0"/>
-        <w:rPr>
-          <w14:textOutline w14:w="9525" w14:cap="rnd" w14:cmpd="sng" w14:algn="ctr">
-            <w14:noFill/>
-            <w14:prstDash w14:val="solid"/>
-            <w14:bevel/>
-          </w14:textOutline>
-        </w:rPr>
-      </w:pPr>
-      <w:r>
-        <w:rPr>
-          <w14:textOutline w14:w="9525" w14:cap="rnd" w14:cmpd="sng" w14:algn="ctr">
-            <w14:noFill/>
-            <w14:prstDash w14:val="solid"/>
-            <w14:bevel/>
-          </w14:textOutline>
-        </w:rPr>
-        <w:t xml:space="preserve">The clerk will tell you how to go to the hearing. </w:t>
-      </w:r>
-    </w:p>
-    <w:p>
-      <w:pPr>
-        <w:pStyle w:val="ListParagraph"/>
-        <w:numPr>
-          <w:ilvl w:val="0"/>
-          <w:numId w:val="1"/>
-        </w:numPr>
-        <w:snapToGrid w:val="0"/>
-        <w:rPr>
-          <w14:textOutline w14:w="9525" w14:cap="rnd" w14:cmpd="sng" w14:algn="ctr">
-            <w14:noFill/>
-            <w14:prstDash w14:val="solid"/>
-            <w14:bevel/>
-          </w14:textOutline>
-        </w:rPr>
-      </w:pPr>
-      <w:r>
-        <w:rPr>
-          <w14:textOutline w14:w="9525" w14:cap="rnd" w14:cmpd="sng" w14:algn="ctr">
-            <w14:noFill/>
-            <w14:prstDash w14:val="solid"/>
-            <w14:bevel/>
-          </w14:textOutline>
-        </w:rPr>
-        <w:t xml:space="preserve">If the judge decides to grant your </w:t>
-      </w:r>
-      <w:r>
-        <w:t xml:space="preserve">[motion/request]</w:t>
-      </w:r>
-      <w:r>
-        <w:rPr>
-          <w14:textOutline w14:w="9525" w14:cap="rnd" w14:cmpd="sng" w14:algn="ctr">
-            <w14:noFill/>
-            <w14:prstDash w14:val="solid"/>
-            <w14:bevel/>
-          </w14:textOutline>
-        </w:rPr>
-        <w:t>:.</w:t>
-      </w:r>
-      <w:proofErr w:type="gramEnd"/>
-    </w:p>
-    <w:p>
-      <w:pPr>
-        <w:pStyle w:val="ListParagraph"/>
-        <w:numPr>
-          <w:ilvl w:val="0"/>
-          <w:numId w:val="1"/>
-        </w:numPr>
-        <w:snapToGrid w:val="0"/>
-        <w:rPr>
-          <w14:textOutline w14:w="9525" w14:cap="rnd" w14:cmpd="sng" w14:algn="ctr">
-            <w14:noFill/>
-            <w14:prstDash w14:val="solid"/>
-            <w14:bevel/>
-          </w14:textOutline>
-        </w:rPr>
-      </w:pPr>
-      <w:r>
-        <w:rPr>
-          <w14:textOutline w14:w="9525" w14:cap="rnd" w14:cmpd="sng" w14:algn="ctr">
-            <w14:noFill/>
-            <w14:prstDash w14:val="solid"/>
-            <w14:bevel/>
-          </w14:textOutline>
-        </w:rPr>
-        <w:t>Check the order when you get it to make sure it is correct.</w:t>
-      </w:r>
-    </w:p>
-    <w:p>
-      <w:pPr>
         <w:pStyle w:val="Heading2"/>
       </w:pPr>
       <w:r>
-        <w:t>To file your [answer/motion] right away</w:t>
+        <w:t xml:space="preserve">To file your </w:t>
+      </w:r>
+      <w:r>
+        <w:t>affidavit</w:t>
+      </w:r>
+      <w:r>
+        <w:t xml:space="preserve"> right away</w:t>
       </w:r>
     </w:p>
     <w:p>
@@ -445,7 +469,15 @@
         <w:t>{{</w:t>
       </w:r>
       <w:r>
-        <w:t xml:space="preserve"> trial_court </w:t>
+        <w:t xml:space="preserve"> </w:t>
+      </w:r>
+      <w:proofErr w:type="spellStart"/>
+      <w:r>
+        <w:t>trial_court</w:t>
+      </w:r>
+      <w:proofErr w:type="spellEnd"/>
+      <w:r>
+        <w:t xml:space="preserve"> </w:t>
       </w:r>
       <w:r>
         <w:t>}}</w:t>
@@ -456,8 +488,21 @@
       <w:r>
         <w:t xml:space="preserve">{{ </w:t>
       </w:r>
-      <w:r>
-        <w:t xml:space="preserve">showifdef('trial_court.phone_number') </w:t>
+      <w:proofErr w:type="spellStart"/>
+      <w:r>
+        <w:t>showifdef</w:t>
+      </w:r>
+      <w:proofErr w:type="spellEnd"/>
+      <w:r>
+        <w:t>('</w:t>
+      </w:r>
+      <w:proofErr w:type="spellStart"/>
+      <w:r>
+        <w:t>trial_court.phone_number</w:t>
+      </w:r>
+      <w:proofErr w:type="spellEnd"/>
+      <w:r>
+        <w:t xml:space="preserve">') </w:t>
       </w:r>
       <w:r>
         <w:t>}}</w:t>
@@ -479,7 +524,15 @@
         <w:t>{%p</w:t>
       </w:r>
       <w:r>
-        <w:t xml:space="preserve"> if defined('trial_court.address.address') </w:t>
+        <w:t xml:space="preserve"> if defined('</w:t>
+      </w:r>
+      <w:proofErr w:type="spellStart"/>
+      <w:r>
+        <w:t>trial_court.address.address</w:t>
+      </w:r>
+      <w:proofErr w:type="spellEnd"/>
+      <w:r>
+        <w:t xml:space="preserve">') </w:t>
       </w:r>
       <w:r>
         <w:t>%}</w:t>
@@ -487,16 +540,21 @@
       <w:r>
         <w:t xml:space="preserve"> The address of your court, if you need it, is: </w:t>
       </w:r>
-      <w:bookmarkStart w:id="3" w:name="_ayzduvo09uaz"/>
-      <w:bookmarkEnd w:id="3"/>
+      <w:bookmarkStart w:id="2" w:name="_ayzduvo09uaz"/>
+      <w:bookmarkEnd w:id="2"/>
       <w:r>
         <w:br/>
       </w:r>
       <w:r>
         <w:t xml:space="preserve">{{ </w:t>
       </w:r>
-      <w:r>
-        <w:t xml:space="preserve">trial_court.address.on_one_line() </w:t>
+      <w:proofErr w:type="spellStart"/>
+      <w:r>
+        <w:t>trial_court.address.on_one_line</w:t>
+      </w:r>
+      <w:proofErr w:type="spellEnd"/>
+      <w:r>
+        <w:t xml:space="preserve">() </w:t>
       </w:r>
       <w:r>
         <w:t>}}</w:t>
@@ -526,98 +584,51 @@
     </w:p>
     <w:p>
       <w:pPr>
-        <w:pStyle w:val="NumberedList"/>
-      </w:pPr>
+        <w:pStyle w:val="Heading2"/>
+        <w:keepNext/>
+      </w:pPr>
+      <w:bookmarkStart w:id="3" w:name="_7jbtnvplu76"/>
+      <w:bookmarkEnd w:id="3"/>
+      <w:r>
+        <w:t>Learn more</w:t>
+      </w:r>
     </w:p>
     <w:p>
-      <w:pPr>
-        <w:pStyle w:val="Heading2"/>
-      </w:pPr>
-      <w:r>
-        <w:t>What happens in the hearing?</w:t>
+      <w:r>
+        <w:t>To learn more about Massachusetts Rules of Civil Procedure 8.1 requirements, please visit:</w:t>
       </w:r>
     </w:p>
     <w:p>
-      <w:r>
-        <w:t>The judge reads the complaint and the evidence. They may ask you questions.</w:t>
-      </w:r>
-    </w:p>
-    <w:p>
-      <w:r>
-        <w:rPr>
-          <w:b/>
-        </w:rPr>
-        <w:t xml:space="preserve">Tell</w:t>
-      </w:r>
-      <w:r>
-        <w:t xml:space="preserve"> the judge why you need a Affidavit of address verification. Talk about the facts that you wrote in your </w:t>
-      </w:r>
-      <w:r>
-        <w:t xml:space="preserve">answer/motion</w:t>
-      </w:r>
-      <w:r>
-        <w:t xml:space="preserve">. Tell the judge about any evidence that you have.</w:t>
-      </w:r>
+      <w:hyperlink r:id="rId13" w:history="1">
+        <w:r>
+          <w:rPr>
+            <w:rStyle w:val="Hyperlink"/>
+          </w:rPr>
+          <w:t>https://www.mass.gov/rules-of-civil-procedure/civil-procedure-rule-81-special-requirements-for-certain-consumer-debts</w:t>
+        </w:r>
+      </w:hyperlink>
     </w:p>
     <w:p/>
     <w:p>
-      <w:pPr>
-        <w:pStyle w:val="Heading2"/>
-      </w:pPr>
-      <w:bookmarkStart w:id="4" w:name="_7jbtnvplu76"/>
-      <w:bookmarkEnd w:id="4"/>
-      <w:r>
-        <w:t>What can the judge do?</w:t>
-      </w:r>
+      <w:hyperlink r:id="rId14" w:history="1">
+        <w:r>
+          <w:rPr>
+            <w:rStyle w:val="Hyperlink"/>
+          </w:rPr>
+          <w:t>https://www.mass.gov/news/notice-mass-rules-of-civil-procedure-81-and-551-standing-orders-and-forms</w:t>
+        </w:r>
+      </w:hyperlink>
     </w:p>
+    <w:p/>
     <w:p>
-      <w:r>
-        <w:t xml:space="preserve">At the hearing the judge can:</w:t>
-      </w:r>
-    </w:p>
-    <w:p>
-      <w:pPr>
-        <w:pStyle w:val="Heading2"/>
-      </w:pPr>
-      <w:r>
-        <w:t>What happens if the judge makes the order?</w:t>
-      </w:r>
-    </w:p>
-    <w:p>
-      <w:r>
-        <w:t xml:space="preserve">If the judge decides to grant your order, they:</w:t>
-      </w:r>
-    </w:p>
-    <w:p>
-      <w:pPr>
-        <w:rPr>
-          <w:b/>
-        </w:rPr>
-      </w:pPr>
-    </w:p>
-    <w:p>
-      <w:r>
-        <w:rPr>
-          <w:b/>
-        </w:rPr>
-        <w:t xml:space="preserve">Read </w:t>
-      </w:r>
-      <w:r>
-        <w:t>the order as soon as you get it. Call the court to fix any mistakes. You may need to go back in front of the judge to get the order corrected.</w:t>
-      </w:r>
-      <w:bookmarkStart w:id="5" w:name="_jpvqkqfibwqh"/>
-      <w:bookmarkStart w:id="6" w:name="_wjzvjugefec1"/>
-      <w:bookmarkEnd w:id="5"/>
-      <w:bookmarkEnd w:id="6"/>
-    </w:p>
-    <w:p>
-      <w:pPr>
-        <w:pStyle w:val="Heading2"/>
-        <w:keepNext/>
-      </w:pPr>
-      <w:r>
-        <w:t xml:space="preserve">Learn more</w:t>
-      </w:r>
+      <w:hyperlink r:id="rId15" w:history="1">
+        <w:r>
+          <w:rPr>
+            <w:rStyle w:val="Hyperlink"/>
+          </w:rPr>
+          <w:t>https://www.masslegalservices.org/system/files/library/Reporter%27s%20Notes%20for%20Rules%208.1%20and%2055.1%20May%202018.pdf</w:t>
+        </w:r>
+      </w:hyperlink>
     </w:p>
     <w:p/>
     <w:sectPr>
@@ -633,7 +644,7 @@
 </file>
 
 <file path=word/endnotes.xml><?xml version="1.0" encoding="utf-8"?>
-<w:endnotes xmlns:wpc="http://schemas.microsoft.com/office/word/2010/wordprocessingCanvas" xmlns:cx="http://schemas.microsoft.com/office/drawing/2014/chartex" xmlns:cx1="http://schemas.microsoft.com/office/drawing/2015/9/8/chartex" xmlns:cx2="http://schemas.microsoft.com/office/drawing/2015/10/21/chartex" xmlns:cx3="http://schemas.microsoft.com/office/drawing/2016/5/9/chartex" xmlns:cx4="http://schemas.microsoft.com/office/drawing/2016/5/10/chartex" xmlns:cx5="http://schemas.microsoft.com/office/drawing/2016/5/11/chartex" xmlns:cx6="http://schemas.microsoft.com/office/drawing/2016/5/12/chartex" xmlns:cx7="http://schemas.microsoft.com/office/drawing/2016/5/13/chartex" xmlns:cx8="http://schemas.microsoft.com/office/drawing/2016/5/14/chartex" xmlns:mc="http://schemas.openxmlformats.org/markup-compatibility/2006" xmlns:aink="http://schemas.microsoft.com/office/drawing/2016/ink" xmlns:am3d="http://schemas.microsoft.com/office/drawing/2017/model3d" xmlns:o="urn:schemas-microsoft-com:office:office" xmlns:r="http://schemas.openxmlformats.org/officeDocument/2006/relationships" xmlns:m="http://schemas.openxmlformats.org/officeDocument/2006/math" xmlns:v="urn:schemas-microsoft-com:vml" xmlns:wp14="http://schemas.microsoft.com/office/word/2010/wordprocessingDrawing" xmlns:wp="http://schemas.openxmlformats.org/drawingml/2006/wordprocessingDrawing" xmlns:w10="urn:schemas-microsoft-com:office:word" xmlns:w="http://schemas.openxmlformats.org/wordprocessingml/2006/main" xmlns:w14="http://schemas.microsoft.com/office/word/2010/wordml" xmlns:w15="http://schemas.microsoft.com/office/word/2012/wordml" xmlns:w16cid="http://schemas.microsoft.com/office/word/2016/wordml/cid" xmlns:w16se="http://schemas.microsoft.com/office/word/2015/wordml/symex" xmlns:wpg="http://schemas.microsoft.com/office/word/2010/wordprocessingGroup" xmlns:wpi="http://schemas.microsoft.com/office/word/2010/wordprocessingInk" xmlns:wne="http://schemas.microsoft.com/office/word/2006/wordml" xmlns:wps="http://schemas.microsoft.com/office/word/2010/wordprocessingShape" mc:Ignorable="w14 w15 w16se w16cid wp14">
+<w:endnotes xmlns:wpc="http://schemas.microsoft.com/office/word/2010/wordprocessingCanvas" xmlns:cx="http://schemas.microsoft.com/office/drawing/2014/chartex" xmlns:cx1="http://schemas.microsoft.com/office/drawing/2015/9/8/chartex" xmlns:cx2="http://schemas.microsoft.com/office/drawing/2015/10/21/chartex" xmlns:cx3="http://schemas.microsoft.com/office/drawing/2016/5/9/chartex" xmlns:cx4="http://schemas.microsoft.com/office/drawing/2016/5/10/chartex" xmlns:cx5="http://schemas.microsoft.com/office/drawing/2016/5/11/chartex" xmlns:cx6="http://schemas.microsoft.com/office/drawing/2016/5/12/chartex" xmlns:cx7="http://schemas.microsoft.com/office/drawing/2016/5/13/chartex" xmlns:cx8="http://schemas.microsoft.com/office/drawing/2016/5/14/chartex" xmlns:mc="http://schemas.openxmlformats.org/markup-compatibility/2006" xmlns:aink="http://schemas.microsoft.com/office/drawing/2016/ink" xmlns:am3d="http://schemas.microsoft.com/office/drawing/2017/model3d" xmlns:o="urn:schemas-microsoft-com:office:office" xmlns:oel="http://schemas.microsoft.com/office/2019/extlst" xmlns:r="http://schemas.openxmlformats.org/officeDocument/2006/relationships" xmlns:m="http://schemas.openxmlformats.org/officeDocument/2006/math" xmlns:v="urn:schemas-microsoft-com:vml" xmlns:wp14="http://schemas.microsoft.com/office/word/2010/wordprocessingDrawing" xmlns:wp="http://schemas.openxmlformats.org/drawingml/2006/wordprocessingDrawing" xmlns:w10="urn:schemas-microsoft-com:office:word" xmlns:w="http://schemas.openxmlformats.org/wordprocessingml/2006/main" xmlns:w14="http://schemas.microsoft.com/office/word/2010/wordml" xmlns:w15="http://schemas.microsoft.com/office/word/2012/wordml" xmlns:w16cex="http://schemas.microsoft.com/office/word/2018/wordml/cex" xmlns:w16cid="http://schemas.microsoft.com/office/word/2016/wordml/cid" xmlns:w16="http://schemas.microsoft.com/office/word/2018/wordml" xmlns:w16du="http://schemas.microsoft.com/office/word/2023/wordml/word16du" xmlns:w16sdtdh="http://schemas.microsoft.com/office/word/2020/wordml/sdtdatahash" xmlns:w16se="http://schemas.microsoft.com/office/word/2015/wordml/symex" xmlns:wpg="http://schemas.microsoft.com/office/word/2010/wordprocessingGroup" xmlns:wpi="http://schemas.microsoft.com/office/word/2010/wordprocessingInk" xmlns:wne="http://schemas.microsoft.com/office/word/2006/wordml" xmlns:wps="http://schemas.microsoft.com/office/word/2010/wordprocessingShape" mc:Ignorable="w14 w15 w16se w16cid w16 w16cex w16sdtdh w16du wp14">
   <w:endnote w:type="separator" w:id="-1">
     <w:p>
       <w:pPr>
@@ -657,8 +668,38 @@
 </w:endnotes>
 </file>
 
+<file path=word/footer1.xml><?xml version="1.0" encoding="utf-8"?>
+<w:ftr xmlns:wpc="http://schemas.microsoft.com/office/word/2010/wordprocessingCanvas" xmlns:cx="http://schemas.microsoft.com/office/drawing/2014/chartex" xmlns:cx1="http://schemas.microsoft.com/office/drawing/2015/9/8/chartex" xmlns:cx2="http://schemas.microsoft.com/office/drawing/2015/10/21/chartex" xmlns:cx3="http://schemas.microsoft.com/office/drawing/2016/5/9/chartex" xmlns:cx4="http://schemas.microsoft.com/office/drawing/2016/5/10/chartex" xmlns:cx5="http://schemas.microsoft.com/office/drawing/2016/5/11/chartex" xmlns:cx6="http://schemas.microsoft.com/office/drawing/2016/5/12/chartex" xmlns:cx7="http://schemas.microsoft.com/office/drawing/2016/5/13/chartex" xmlns:cx8="http://schemas.microsoft.com/office/drawing/2016/5/14/chartex" xmlns:mc="http://schemas.openxmlformats.org/markup-compatibility/2006" xmlns:aink="http://schemas.microsoft.com/office/drawing/2016/ink" xmlns:am3d="http://schemas.microsoft.com/office/drawing/2017/model3d" xmlns:o="urn:schemas-microsoft-com:office:office" xmlns:oel="http://schemas.microsoft.com/office/2019/extlst" xmlns:r="http://schemas.openxmlformats.org/officeDocument/2006/relationships" xmlns:m="http://schemas.openxmlformats.org/officeDocument/2006/math" xmlns:v="urn:schemas-microsoft-com:vml" xmlns:wp14="http://schemas.microsoft.com/office/word/2010/wordprocessingDrawing" xmlns:wp="http://schemas.openxmlformats.org/drawingml/2006/wordprocessingDrawing" xmlns:w10="urn:schemas-microsoft-com:office:word" xmlns:w="http://schemas.openxmlformats.org/wordprocessingml/2006/main" xmlns:w14="http://schemas.microsoft.com/office/word/2010/wordml" xmlns:w15="http://schemas.microsoft.com/office/word/2012/wordml" xmlns:w16cex="http://schemas.microsoft.com/office/word/2018/wordml/cex" xmlns:w16cid="http://schemas.microsoft.com/office/word/2016/wordml/cid" xmlns:w16="http://schemas.microsoft.com/office/word/2018/wordml" xmlns:w16du="http://schemas.microsoft.com/office/word/2023/wordml/word16du" xmlns:w16sdtdh="http://schemas.microsoft.com/office/word/2020/wordml/sdtdatahash" xmlns:w16se="http://schemas.microsoft.com/office/word/2015/wordml/symex" xmlns:wpg="http://schemas.microsoft.com/office/word/2010/wordprocessingGroup" xmlns:wpi="http://schemas.microsoft.com/office/word/2010/wordprocessingInk" xmlns:wne="http://schemas.microsoft.com/office/word/2006/wordml" xmlns:wps="http://schemas.microsoft.com/office/word/2010/wordprocessingShape" mc:Ignorable="w14 w15 w16se w16cid w16 w16cex w16sdtdh w16du wp14">
+  <w:p>
+    <w:pPr>
+      <w:pStyle w:val="Footer"/>
+    </w:pPr>
+  </w:p>
+</w:ftr>
+</file>
+
+<file path=word/footer2.xml><?xml version="1.0" encoding="utf-8"?>
+<w:ftr xmlns:wpc="http://schemas.microsoft.com/office/word/2010/wordprocessingCanvas" xmlns:cx="http://schemas.microsoft.com/office/drawing/2014/chartex" xmlns:cx1="http://schemas.microsoft.com/office/drawing/2015/9/8/chartex" xmlns:cx2="http://schemas.microsoft.com/office/drawing/2015/10/21/chartex" xmlns:cx3="http://schemas.microsoft.com/office/drawing/2016/5/9/chartex" xmlns:cx4="http://schemas.microsoft.com/office/drawing/2016/5/10/chartex" xmlns:cx5="http://schemas.microsoft.com/office/drawing/2016/5/11/chartex" xmlns:cx6="http://schemas.microsoft.com/office/drawing/2016/5/12/chartex" xmlns:cx7="http://schemas.microsoft.com/office/drawing/2016/5/13/chartex" xmlns:cx8="http://schemas.microsoft.com/office/drawing/2016/5/14/chartex" xmlns:mc="http://schemas.openxmlformats.org/markup-compatibility/2006" xmlns:aink="http://schemas.microsoft.com/office/drawing/2016/ink" xmlns:am3d="http://schemas.microsoft.com/office/drawing/2017/model3d" xmlns:o="urn:schemas-microsoft-com:office:office" xmlns:oel="http://schemas.microsoft.com/office/2019/extlst" xmlns:r="http://schemas.openxmlformats.org/officeDocument/2006/relationships" xmlns:m="http://schemas.openxmlformats.org/officeDocument/2006/math" xmlns:v="urn:schemas-microsoft-com:vml" xmlns:wp14="http://schemas.microsoft.com/office/word/2010/wordprocessingDrawing" xmlns:wp="http://schemas.openxmlformats.org/drawingml/2006/wordprocessingDrawing" xmlns:w10="urn:schemas-microsoft-com:office:word" xmlns:w="http://schemas.openxmlformats.org/wordprocessingml/2006/main" xmlns:w14="http://schemas.microsoft.com/office/word/2010/wordml" xmlns:w15="http://schemas.microsoft.com/office/word/2012/wordml" xmlns:w16cex="http://schemas.microsoft.com/office/word/2018/wordml/cex" xmlns:w16cid="http://schemas.microsoft.com/office/word/2016/wordml/cid" xmlns:w16="http://schemas.microsoft.com/office/word/2018/wordml" xmlns:w16du="http://schemas.microsoft.com/office/word/2023/wordml/word16du" xmlns:w16sdtdh="http://schemas.microsoft.com/office/word/2020/wordml/sdtdatahash" xmlns:w16se="http://schemas.microsoft.com/office/word/2015/wordml/symex" xmlns:wpg="http://schemas.microsoft.com/office/word/2010/wordprocessingGroup" xmlns:wpi="http://schemas.microsoft.com/office/word/2010/wordprocessingInk" xmlns:wne="http://schemas.microsoft.com/office/word/2006/wordml" xmlns:wps="http://schemas.microsoft.com/office/word/2010/wordprocessingShape" mc:Ignorable="w14 w15 w16se w16cid w16 w16cex w16sdtdh w16du wp14">
+  <w:p>
+    <w:pPr>
+      <w:pStyle w:val="Footer"/>
+    </w:pPr>
+  </w:p>
+</w:ftr>
+</file>
+
+<file path=word/footer3.xml><?xml version="1.0" encoding="utf-8"?>
+<w:ftr xmlns:wpc="http://schemas.microsoft.com/office/word/2010/wordprocessingCanvas" xmlns:cx="http://schemas.microsoft.com/office/drawing/2014/chartex" xmlns:cx1="http://schemas.microsoft.com/office/drawing/2015/9/8/chartex" xmlns:cx2="http://schemas.microsoft.com/office/drawing/2015/10/21/chartex" xmlns:cx3="http://schemas.microsoft.com/office/drawing/2016/5/9/chartex" xmlns:cx4="http://schemas.microsoft.com/office/drawing/2016/5/10/chartex" xmlns:cx5="http://schemas.microsoft.com/office/drawing/2016/5/11/chartex" xmlns:cx6="http://schemas.microsoft.com/office/drawing/2016/5/12/chartex" xmlns:cx7="http://schemas.microsoft.com/office/drawing/2016/5/13/chartex" xmlns:cx8="http://schemas.microsoft.com/office/drawing/2016/5/14/chartex" xmlns:mc="http://schemas.openxmlformats.org/markup-compatibility/2006" xmlns:aink="http://schemas.microsoft.com/office/drawing/2016/ink" xmlns:am3d="http://schemas.microsoft.com/office/drawing/2017/model3d" xmlns:o="urn:schemas-microsoft-com:office:office" xmlns:oel="http://schemas.microsoft.com/office/2019/extlst" xmlns:r="http://schemas.openxmlformats.org/officeDocument/2006/relationships" xmlns:m="http://schemas.openxmlformats.org/officeDocument/2006/math" xmlns:v="urn:schemas-microsoft-com:vml" xmlns:wp14="http://schemas.microsoft.com/office/word/2010/wordprocessingDrawing" xmlns:wp="http://schemas.openxmlformats.org/drawingml/2006/wordprocessingDrawing" xmlns:w10="urn:schemas-microsoft-com:office:word" xmlns:w="http://schemas.openxmlformats.org/wordprocessingml/2006/main" xmlns:w14="http://schemas.microsoft.com/office/word/2010/wordml" xmlns:w15="http://schemas.microsoft.com/office/word/2012/wordml" xmlns:w16cex="http://schemas.microsoft.com/office/word/2018/wordml/cex" xmlns:w16cid="http://schemas.microsoft.com/office/word/2016/wordml/cid" xmlns:w16="http://schemas.microsoft.com/office/word/2018/wordml" xmlns:w16du="http://schemas.microsoft.com/office/word/2023/wordml/word16du" xmlns:w16sdtdh="http://schemas.microsoft.com/office/word/2020/wordml/sdtdatahash" xmlns:w16se="http://schemas.microsoft.com/office/word/2015/wordml/symex" xmlns:wpg="http://schemas.microsoft.com/office/word/2010/wordprocessingGroup" xmlns:wpi="http://schemas.microsoft.com/office/word/2010/wordprocessingInk" xmlns:wne="http://schemas.microsoft.com/office/word/2006/wordml" xmlns:wps="http://schemas.microsoft.com/office/word/2010/wordprocessingShape" mc:Ignorable="w14 w15 w16se w16cid w16 w16cex w16sdtdh w16du wp14">
+  <w:p>
+    <w:pPr>
+      <w:pStyle w:val="Footer"/>
+    </w:pPr>
+  </w:p>
+</w:ftr>
+</file>
+
 <file path=word/footnotes.xml><?xml version="1.0" encoding="utf-8"?>
-<w:footnotes xmlns:wpc="http://schemas.microsoft.com/office/word/2010/wordprocessingCanvas" xmlns:cx="http://schemas.microsoft.com/office/drawing/2014/chartex" xmlns:cx1="http://schemas.microsoft.com/office/drawing/2015/9/8/chartex" xmlns:cx2="http://schemas.microsoft.com/office/drawing/2015/10/21/chartex" xmlns:cx3="http://schemas.microsoft.com/office/drawing/2016/5/9/chartex" xmlns:cx4="http://schemas.microsoft.com/office/drawing/2016/5/10/chartex" xmlns:cx5="http://schemas.microsoft.com/office/drawing/2016/5/11/chartex" xmlns:cx6="http://schemas.microsoft.com/office/drawing/2016/5/12/chartex" xmlns:cx7="http://schemas.microsoft.com/office/drawing/2016/5/13/chartex" xmlns:cx8="http://schemas.microsoft.com/office/drawing/2016/5/14/chartex" xmlns:mc="http://schemas.openxmlformats.org/markup-compatibility/2006" xmlns:aink="http://schemas.microsoft.com/office/drawing/2016/ink" xmlns:am3d="http://schemas.microsoft.com/office/drawing/2017/model3d" xmlns:o="urn:schemas-microsoft-com:office:office" xmlns:r="http://schemas.openxmlformats.org/officeDocument/2006/relationships" xmlns:m="http://schemas.openxmlformats.org/officeDocument/2006/math" xmlns:v="urn:schemas-microsoft-com:vml" xmlns:wp14="http://schemas.microsoft.com/office/word/2010/wordprocessingDrawing" xmlns:wp="http://schemas.openxmlformats.org/drawingml/2006/wordprocessingDrawing" xmlns:w10="urn:schemas-microsoft-com:office:word" xmlns:w="http://schemas.openxmlformats.org/wordprocessingml/2006/main" xmlns:w14="http://schemas.microsoft.com/office/word/2010/wordml" xmlns:w15="http://schemas.microsoft.com/office/word/2012/wordml" xmlns:w16cid="http://schemas.microsoft.com/office/word/2016/wordml/cid" xmlns:w16se="http://schemas.microsoft.com/office/word/2015/wordml/symex" xmlns:wpg="http://schemas.microsoft.com/office/word/2010/wordprocessingGroup" xmlns:wpi="http://schemas.microsoft.com/office/word/2010/wordprocessingInk" xmlns:wne="http://schemas.microsoft.com/office/word/2006/wordml" xmlns:wps="http://schemas.microsoft.com/office/word/2010/wordprocessingShape" mc:Ignorable="w14 w15 w16se w16cid wp14">
+<w:footnotes xmlns:wpc="http://schemas.microsoft.com/office/word/2010/wordprocessingCanvas" xmlns:cx="http://schemas.microsoft.com/office/drawing/2014/chartex" xmlns:cx1="http://schemas.microsoft.com/office/drawing/2015/9/8/chartex" xmlns:cx2="http://schemas.microsoft.com/office/drawing/2015/10/21/chartex" xmlns:cx3="http://schemas.microsoft.com/office/drawing/2016/5/9/chartex" xmlns:cx4="http://schemas.microsoft.com/office/drawing/2016/5/10/chartex" xmlns:cx5="http://schemas.microsoft.com/office/drawing/2016/5/11/chartex" xmlns:cx6="http://schemas.microsoft.com/office/drawing/2016/5/12/chartex" xmlns:cx7="http://schemas.microsoft.com/office/drawing/2016/5/13/chartex" xmlns:cx8="http://schemas.microsoft.com/office/drawing/2016/5/14/chartex" xmlns:mc="http://schemas.openxmlformats.org/markup-compatibility/2006" xmlns:aink="http://schemas.microsoft.com/office/drawing/2016/ink" xmlns:am3d="http://schemas.microsoft.com/office/drawing/2017/model3d" xmlns:o="urn:schemas-microsoft-com:office:office" xmlns:oel="http://schemas.microsoft.com/office/2019/extlst" xmlns:r="http://schemas.openxmlformats.org/officeDocument/2006/relationships" xmlns:m="http://schemas.openxmlformats.org/officeDocument/2006/math" xmlns:v="urn:schemas-microsoft-com:vml" xmlns:wp14="http://schemas.microsoft.com/office/word/2010/wordprocessingDrawing" xmlns:wp="http://schemas.openxmlformats.org/drawingml/2006/wordprocessingDrawing" xmlns:w10="urn:schemas-microsoft-com:office:word" xmlns:w="http://schemas.openxmlformats.org/wordprocessingml/2006/main" xmlns:w14="http://schemas.microsoft.com/office/word/2010/wordml" xmlns:w15="http://schemas.microsoft.com/office/word/2012/wordml" xmlns:w16cex="http://schemas.microsoft.com/office/word/2018/wordml/cex" xmlns:w16cid="http://schemas.microsoft.com/office/word/2016/wordml/cid" xmlns:w16="http://schemas.microsoft.com/office/word/2018/wordml" xmlns:w16du="http://schemas.microsoft.com/office/word/2023/wordml/word16du" xmlns:w16sdtdh="http://schemas.microsoft.com/office/word/2020/wordml/sdtdatahash" xmlns:w16se="http://schemas.microsoft.com/office/word/2015/wordml/symex" xmlns:wpg="http://schemas.microsoft.com/office/word/2010/wordprocessingGroup" xmlns:wpi="http://schemas.microsoft.com/office/word/2010/wordprocessingInk" xmlns:wne="http://schemas.microsoft.com/office/word/2006/wordml" xmlns:wps="http://schemas.microsoft.com/office/word/2010/wordprocessingShape" mc:Ignorable="w14 w15 w16se w16cid w16 w16cex w16sdtdh w16du wp14">
   <w:footnote w:type="separator" w:id="-1">
     <w:p>
       <w:pPr>
@@ -682,8 +723,38 @@
 </w:footnotes>
 </file>
 
+<file path=word/header1.xml><?xml version="1.0" encoding="utf-8"?>
+<w:hdr xmlns:wpc="http://schemas.microsoft.com/office/word/2010/wordprocessingCanvas" xmlns:cx="http://schemas.microsoft.com/office/drawing/2014/chartex" xmlns:cx1="http://schemas.microsoft.com/office/drawing/2015/9/8/chartex" xmlns:cx2="http://schemas.microsoft.com/office/drawing/2015/10/21/chartex" xmlns:cx3="http://schemas.microsoft.com/office/drawing/2016/5/9/chartex" xmlns:cx4="http://schemas.microsoft.com/office/drawing/2016/5/10/chartex" xmlns:cx5="http://schemas.microsoft.com/office/drawing/2016/5/11/chartex" xmlns:cx6="http://schemas.microsoft.com/office/drawing/2016/5/12/chartex" xmlns:cx7="http://schemas.microsoft.com/office/drawing/2016/5/13/chartex" xmlns:cx8="http://schemas.microsoft.com/office/drawing/2016/5/14/chartex" xmlns:mc="http://schemas.openxmlformats.org/markup-compatibility/2006" xmlns:aink="http://schemas.microsoft.com/office/drawing/2016/ink" xmlns:am3d="http://schemas.microsoft.com/office/drawing/2017/model3d" xmlns:o="urn:schemas-microsoft-com:office:office" xmlns:oel="http://schemas.microsoft.com/office/2019/extlst" xmlns:r="http://schemas.openxmlformats.org/officeDocument/2006/relationships" xmlns:m="http://schemas.openxmlformats.org/officeDocument/2006/math" xmlns:v="urn:schemas-microsoft-com:vml" xmlns:wp14="http://schemas.microsoft.com/office/word/2010/wordprocessingDrawing" xmlns:wp="http://schemas.openxmlformats.org/drawingml/2006/wordprocessingDrawing" xmlns:w10="urn:schemas-microsoft-com:office:word" xmlns:w="http://schemas.openxmlformats.org/wordprocessingml/2006/main" xmlns:w14="http://schemas.microsoft.com/office/word/2010/wordml" xmlns:w15="http://schemas.microsoft.com/office/word/2012/wordml" xmlns:w16cex="http://schemas.microsoft.com/office/word/2018/wordml/cex" xmlns:w16cid="http://schemas.microsoft.com/office/word/2016/wordml/cid" xmlns:w16="http://schemas.microsoft.com/office/word/2018/wordml" xmlns:w16du="http://schemas.microsoft.com/office/word/2023/wordml/word16du" xmlns:w16sdtdh="http://schemas.microsoft.com/office/word/2020/wordml/sdtdatahash" xmlns:w16se="http://schemas.microsoft.com/office/word/2015/wordml/symex" xmlns:wpg="http://schemas.microsoft.com/office/word/2010/wordprocessingGroup" xmlns:wpi="http://schemas.microsoft.com/office/word/2010/wordprocessingInk" xmlns:wne="http://schemas.microsoft.com/office/word/2006/wordml" xmlns:wps="http://schemas.microsoft.com/office/word/2010/wordprocessingShape" mc:Ignorable="w14 w15 w16se w16cid w16 w16cex w16sdtdh w16du wp14">
+  <w:p>
+    <w:pPr>
+      <w:pStyle w:val="Header"/>
+    </w:pPr>
+  </w:p>
+</w:hdr>
+</file>
+
+<file path=word/header2.xml><?xml version="1.0" encoding="utf-8"?>
+<w:hdr xmlns:wpc="http://schemas.microsoft.com/office/word/2010/wordprocessingCanvas" xmlns:cx="http://schemas.microsoft.com/office/drawing/2014/chartex" xmlns:cx1="http://schemas.microsoft.com/office/drawing/2015/9/8/chartex" xmlns:cx2="http://schemas.microsoft.com/office/drawing/2015/10/21/chartex" xmlns:cx3="http://schemas.microsoft.com/office/drawing/2016/5/9/chartex" xmlns:cx4="http://schemas.microsoft.com/office/drawing/2016/5/10/chartex" xmlns:cx5="http://schemas.microsoft.com/office/drawing/2016/5/11/chartex" xmlns:cx6="http://schemas.microsoft.com/office/drawing/2016/5/12/chartex" xmlns:cx7="http://schemas.microsoft.com/office/drawing/2016/5/13/chartex" xmlns:cx8="http://schemas.microsoft.com/office/drawing/2016/5/14/chartex" xmlns:mc="http://schemas.openxmlformats.org/markup-compatibility/2006" xmlns:aink="http://schemas.microsoft.com/office/drawing/2016/ink" xmlns:am3d="http://schemas.microsoft.com/office/drawing/2017/model3d" xmlns:o="urn:schemas-microsoft-com:office:office" xmlns:oel="http://schemas.microsoft.com/office/2019/extlst" xmlns:r="http://schemas.openxmlformats.org/officeDocument/2006/relationships" xmlns:m="http://schemas.openxmlformats.org/officeDocument/2006/math" xmlns:v="urn:schemas-microsoft-com:vml" xmlns:wp14="http://schemas.microsoft.com/office/word/2010/wordprocessingDrawing" xmlns:wp="http://schemas.openxmlformats.org/drawingml/2006/wordprocessingDrawing" xmlns:w10="urn:schemas-microsoft-com:office:word" xmlns:w="http://schemas.openxmlformats.org/wordprocessingml/2006/main" xmlns:w14="http://schemas.microsoft.com/office/word/2010/wordml" xmlns:w15="http://schemas.microsoft.com/office/word/2012/wordml" xmlns:w16cex="http://schemas.microsoft.com/office/word/2018/wordml/cex" xmlns:w16cid="http://schemas.microsoft.com/office/word/2016/wordml/cid" xmlns:w16="http://schemas.microsoft.com/office/word/2018/wordml" xmlns:w16du="http://schemas.microsoft.com/office/word/2023/wordml/word16du" xmlns:w16sdtdh="http://schemas.microsoft.com/office/word/2020/wordml/sdtdatahash" xmlns:w16se="http://schemas.microsoft.com/office/word/2015/wordml/symex" xmlns:wpg="http://schemas.microsoft.com/office/word/2010/wordprocessingGroup" xmlns:wpi="http://schemas.microsoft.com/office/word/2010/wordprocessingInk" xmlns:wne="http://schemas.microsoft.com/office/word/2006/wordml" xmlns:wps="http://schemas.microsoft.com/office/word/2010/wordprocessingShape" mc:Ignorable="w14 w15 w16se w16cid w16 w16cex w16sdtdh w16du wp14">
+  <w:p>
+    <w:pPr>
+      <w:pStyle w:val="Header"/>
+    </w:pPr>
+  </w:p>
+</w:hdr>
+</file>
+
+<file path=word/header3.xml><?xml version="1.0" encoding="utf-8"?>
+<w:hdr xmlns:wpc="http://schemas.microsoft.com/office/word/2010/wordprocessingCanvas" xmlns:cx="http://schemas.microsoft.com/office/drawing/2014/chartex" xmlns:cx1="http://schemas.microsoft.com/office/drawing/2015/9/8/chartex" xmlns:cx2="http://schemas.microsoft.com/office/drawing/2015/10/21/chartex" xmlns:cx3="http://schemas.microsoft.com/office/drawing/2016/5/9/chartex" xmlns:cx4="http://schemas.microsoft.com/office/drawing/2016/5/10/chartex" xmlns:cx5="http://schemas.microsoft.com/office/drawing/2016/5/11/chartex" xmlns:cx6="http://schemas.microsoft.com/office/drawing/2016/5/12/chartex" xmlns:cx7="http://schemas.microsoft.com/office/drawing/2016/5/13/chartex" xmlns:cx8="http://schemas.microsoft.com/office/drawing/2016/5/14/chartex" xmlns:mc="http://schemas.openxmlformats.org/markup-compatibility/2006" xmlns:aink="http://schemas.microsoft.com/office/drawing/2016/ink" xmlns:am3d="http://schemas.microsoft.com/office/drawing/2017/model3d" xmlns:o="urn:schemas-microsoft-com:office:office" xmlns:oel="http://schemas.microsoft.com/office/2019/extlst" xmlns:r="http://schemas.openxmlformats.org/officeDocument/2006/relationships" xmlns:m="http://schemas.openxmlformats.org/officeDocument/2006/math" xmlns:v="urn:schemas-microsoft-com:vml" xmlns:wp14="http://schemas.microsoft.com/office/word/2010/wordprocessingDrawing" xmlns:wp="http://schemas.openxmlformats.org/drawingml/2006/wordprocessingDrawing" xmlns:w10="urn:schemas-microsoft-com:office:word" xmlns:w="http://schemas.openxmlformats.org/wordprocessingml/2006/main" xmlns:w14="http://schemas.microsoft.com/office/word/2010/wordml" xmlns:w15="http://schemas.microsoft.com/office/word/2012/wordml" xmlns:w16cex="http://schemas.microsoft.com/office/word/2018/wordml/cex" xmlns:w16cid="http://schemas.microsoft.com/office/word/2016/wordml/cid" xmlns:w16="http://schemas.microsoft.com/office/word/2018/wordml" xmlns:w16du="http://schemas.microsoft.com/office/word/2023/wordml/word16du" xmlns:w16sdtdh="http://schemas.microsoft.com/office/word/2020/wordml/sdtdatahash" xmlns:w16se="http://schemas.microsoft.com/office/word/2015/wordml/symex" xmlns:wpg="http://schemas.microsoft.com/office/word/2010/wordprocessingGroup" xmlns:wpi="http://schemas.microsoft.com/office/word/2010/wordprocessingInk" xmlns:wne="http://schemas.microsoft.com/office/word/2006/wordml" xmlns:wps="http://schemas.microsoft.com/office/word/2010/wordprocessingShape" mc:Ignorable="w14 w15 w16se w16cid w16 w16cex w16sdtdh w16du wp14">
+  <w:p>
+    <w:pPr>
+      <w:pStyle w:val="Header"/>
+    </w:pPr>
+  </w:p>
+</w:hdr>
+</file>
+
 <file path=word/numbering.xml><?xml version="1.0" encoding="utf-8"?>
-<w:numbering xmlns:wpc="http://schemas.microsoft.com/office/word/2010/wordprocessingCanvas" xmlns:cx="http://schemas.microsoft.com/office/drawing/2014/chartex" xmlns:cx1="http://schemas.microsoft.com/office/drawing/2015/9/8/chartex" xmlns:cx2="http://schemas.microsoft.com/office/drawing/2015/10/21/chartex" xmlns:cx3="http://schemas.microsoft.com/office/drawing/2016/5/9/chartex" xmlns:cx4="http://schemas.microsoft.com/office/drawing/2016/5/10/chartex" xmlns:cx5="http://schemas.microsoft.com/office/drawing/2016/5/11/chartex" xmlns:cx6="http://schemas.microsoft.com/office/drawing/2016/5/12/chartex" xmlns:cx7="http://schemas.microsoft.com/office/drawing/2016/5/13/chartex" xmlns:cx8="http://schemas.microsoft.com/office/drawing/2016/5/14/chartex" xmlns:mc="http://schemas.openxmlformats.org/markup-compatibility/2006" xmlns:aink="http://schemas.microsoft.com/office/drawing/2016/ink" xmlns:am3d="http://schemas.microsoft.com/office/drawing/2017/model3d" xmlns:o="urn:schemas-microsoft-com:office:office" xmlns:r="http://schemas.openxmlformats.org/officeDocument/2006/relationships" xmlns:m="http://schemas.openxmlformats.org/officeDocument/2006/math" xmlns:v="urn:schemas-microsoft-com:vml" xmlns:wp14="http://schemas.microsoft.com/office/word/2010/wordprocessingDrawing" xmlns:wp="http://schemas.openxmlformats.org/drawingml/2006/wordprocessingDrawing" xmlns:w10="urn:schemas-microsoft-com:office:word" xmlns:w="http://schemas.openxmlformats.org/wordprocessingml/2006/main" xmlns:w14="http://schemas.microsoft.com/office/word/2010/wordml" xmlns:w15="http://schemas.microsoft.com/office/word/2012/wordml" xmlns:w16cid="http://schemas.microsoft.com/office/word/2016/wordml/cid" xmlns:w16se="http://schemas.microsoft.com/office/word/2015/wordml/symex" xmlns:wpg="http://schemas.microsoft.com/office/word/2010/wordprocessingGroup" xmlns:wpi="http://schemas.microsoft.com/office/word/2010/wordprocessingInk" xmlns:wne="http://schemas.microsoft.com/office/word/2006/wordml" xmlns:wps="http://schemas.microsoft.com/office/word/2010/wordprocessingShape" mc:Ignorable="w14 w15 w16se w16cid wp14">
+<w:numbering xmlns:wpc="http://schemas.microsoft.com/office/word/2010/wordprocessingCanvas" xmlns:cx="http://schemas.microsoft.com/office/drawing/2014/chartex" xmlns:cx1="http://schemas.microsoft.com/office/drawing/2015/9/8/chartex" xmlns:cx2="http://schemas.microsoft.com/office/drawing/2015/10/21/chartex" xmlns:cx3="http://schemas.microsoft.com/office/drawing/2016/5/9/chartex" xmlns:cx4="http://schemas.microsoft.com/office/drawing/2016/5/10/chartex" xmlns:cx5="http://schemas.microsoft.com/office/drawing/2016/5/11/chartex" xmlns:cx6="http://schemas.microsoft.com/office/drawing/2016/5/12/chartex" xmlns:cx7="http://schemas.microsoft.com/office/drawing/2016/5/13/chartex" xmlns:cx8="http://schemas.microsoft.com/office/drawing/2016/5/14/chartex" xmlns:mc="http://schemas.openxmlformats.org/markup-compatibility/2006" xmlns:aink="http://schemas.microsoft.com/office/drawing/2016/ink" xmlns:am3d="http://schemas.microsoft.com/office/drawing/2017/model3d" xmlns:o="urn:schemas-microsoft-com:office:office" xmlns:oel="http://schemas.microsoft.com/office/2019/extlst" xmlns:r="http://schemas.openxmlformats.org/officeDocument/2006/relationships" xmlns:m="http://schemas.openxmlformats.org/officeDocument/2006/math" xmlns:v="urn:schemas-microsoft-com:vml" xmlns:wp14="http://schemas.microsoft.com/office/word/2010/wordprocessingDrawing" xmlns:wp="http://schemas.openxmlformats.org/drawingml/2006/wordprocessingDrawing" xmlns:w10="urn:schemas-microsoft-com:office:word" xmlns:w="http://schemas.openxmlformats.org/wordprocessingml/2006/main" xmlns:w14="http://schemas.microsoft.com/office/word/2010/wordml" xmlns:w15="http://schemas.microsoft.com/office/word/2012/wordml" xmlns:w16cex="http://schemas.microsoft.com/office/word/2018/wordml/cex" xmlns:w16cid="http://schemas.microsoft.com/office/word/2016/wordml/cid" xmlns:w16="http://schemas.microsoft.com/office/word/2018/wordml" xmlns:w16du="http://schemas.microsoft.com/office/word/2023/wordml/word16du" xmlns:w16sdtdh="http://schemas.microsoft.com/office/word/2020/wordml/sdtdatahash" xmlns:w16se="http://schemas.microsoft.com/office/word/2015/wordml/symex" xmlns:wpg="http://schemas.microsoft.com/office/word/2010/wordprocessingGroup" xmlns:wpi="http://schemas.microsoft.com/office/word/2010/wordprocessingInk" xmlns:wne="http://schemas.microsoft.com/office/word/2006/wordml" xmlns:wps="http://schemas.microsoft.com/office/word/2010/wordprocessingShape" mc:Ignorable="w14 w15 w16se w16cid w16 w16cex w16sdtdh w16du wp14">
   <w:abstractNum w:abstractNumId="0" w15:restartNumberingAfterBreak="0">
     <w:nsid w:val="09425DE4"/>
     <w:multiLevelType w:val="multilevel"/>
@@ -1943,41 +2014,41 @@
       </w:rPr>
     </w:lvl>
   </w:abstractNum>
-  <w:num w:numId="1">
+  <w:num w:numId="1" w16cid:durableId="1557661800">
     <w:abstractNumId w:val="0"/>
   </w:num>
-  <w:num w:numId="2">
+  <w:num w:numId="2" w16cid:durableId="1009722907">
     <w:abstractNumId w:val="2"/>
   </w:num>
-  <w:num w:numId="3">
+  <w:num w:numId="3" w16cid:durableId="1739589818">
     <w:abstractNumId w:val="6"/>
   </w:num>
-  <w:num w:numId="4">
+  <w:num w:numId="4" w16cid:durableId="1522472727">
     <w:abstractNumId w:val="9"/>
   </w:num>
-  <w:num w:numId="5">
+  <w:num w:numId="5" w16cid:durableId="1162086549">
     <w:abstractNumId w:val="3"/>
   </w:num>
-  <w:num w:numId="6">
+  <w:num w:numId="6" w16cid:durableId="798456436">
     <w:abstractNumId w:val="5"/>
   </w:num>
-  <w:num w:numId="7">
+  <w:num w:numId="7" w16cid:durableId="1634479400">
     <w:abstractNumId w:val="8"/>
   </w:num>
-  <w:num w:numId="8">
+  <w:num w:numId="8" w16cid:durableId="1943798484">
     <w:abstractNumId w:val="1"/>
   </w:num>
-  <w:num w:numId="9">
+  <w:num w:numId="9" w16cid:durableId="231893354">
     <w:abstractNumId w:val="4"/>
   </w:num>
-  <w:num w:numId="10">
+  <w:num w:numId="10" w16cid:durableId="1941909866">
     <w:abstractNumId w:val="7"/>
   </w:num>
 </w:numbering>
 </file>
 
 <file path=word/styles.xml><?xml version="1.0" encoding="utf-8"?>
-<w:styles xmlns:mc="http://schemas.openxmlformats.org/markup-compatibility/2006" xmlns:r="http://schemas.openxmlformats.org/officeDocument/2006/relationships" xmlns:w="http://schemas.openxmlformats.org/wordprocessingml/2006/main" xmlns:w14="http://schemas.microsoft.com/office/word/2010/wordml" xmlns:w15="http://schemas.microsoft.com/office/word/2012/wordml" xmlns:w16cid="http://schemas.microsoft.com/office/word/2016/wordml/cid" xmlns:w16se="http://schemas.microsoft.com/office/word/2015/wordml/symex" mc:Ignorable="w14 w15 w16se w16cid">
+<w:styles xmlns:mc="http://schemas.openxmlformats.org/markup-compatibility/2006" xmlns:r="http://schemas.openxmlformats.org/officeDocument/2006/relationships" xmlns:w="http://schemas.openxmlformats.org/wordprocessingml/2006/main" xmlns:w14="http://schemas.microsoft.com/office/word/2010/wordml" xmlns:w15="http://schemas.microsoft.com/office/word/2012/wordml" xmlns:w16cex="http://schemas.microsoft.com/office/word/2018/wordml/cex" xmlns:w16cid="http://schemas.microsoft.com/office/word/2016/wordml/cid" xmlns:w16="http://schemas.microsoft.com/office/word/2018/wordml" xmlns:w16du="http://schemas.microsoft.com/office/word/2023/wordml/word16du" xmlns:w16sdtdh="http://schemas.microsoft.com/office/word/2020/wordml/sdtdatahash" xmlns:w16se="http://schemas.microsoft.com/office/word/2015/wordml/symex" mc:Ignorable="w14 w15 w16se w16cid w16 w16cex w16sdtdh w16du">
   <w:docDefaults>
     <w:rPrDefault>
       <w:rPr>
@@ -1992,7 +2063,7 @@
       </w:pPr>
     </w:pPrDefault>
   </w:docDefaults>
-  <w:latentStyles w:defLockedState="0" w:defUIPriority="99" w:defSemiHidden="0" w:defUnhideWhenUsed="0" w:defQFormat="0" w:count="375">
+  <w:latentStyles w:defLockedState="0" w:defUIPriority="99" w:defSemiHidden="0" w:defUnhideWhenUsed="0" w:defQFormat="0" w:count="376">
     <w:lsdException w:name="Normal" w:uiPriority="0" w:qFormat="1"/>
     <w:lsdException w:name="heading 1" w:uiPriority="9" w:qFormat="1"/>
     <w:lsdException w:name="heading 2" w:semiHidden="1" w:uiPriority="9" w:unhideWhenUsed="1" w:qFormat="1"/>
@@ -2368,6 +2439,7 @@
     <w:lsdException w:name="Smart Hyperlink" w:semiHidden="1" w:unhideWhenUsed="1"/>
     <w:lsdException w:name="Hashtag" w:semiHidden="1" w:unhideWhenUsed="1"/>
     <w:lsdException w:name="Unresolved Mention" w:semiHidden="1" w:unhideWhenUsed="1"/>
+    <w:lsdException w:name="Smart Link" w:semiHidden="1" w:unhideWhenUsed="1"/>
   </w:latentStyles>
   <w:style w:type="paragraph" w:default="1" w:styleId="Normal">
     <w:name w:val="Normal"/>
@@ -3268,6 +3340,29 @@
         <w:insideV w:val="single" w:sz="4" w:space="0" w:color="auto"/>
       </w:tblBorders>
     </w:tblPr>
+  </w:style>
+  <w:style w:type="character" w:styleId="Hyperlink">
+    <w:name w:val="Hyperlink"/>
+    <w:basedOn w:val="DefaultParagraphFont"/>
+    <w:uiPriority w:val="99"/>
+    <w:unhideWhenUsed/>
+    <w:rsid w:val="00D41946"/>
+    <w:rPr>
+      <w:color w:val="F49100" w:themeColor="hyperlink"/>
+      <w:u w:val="single"/>
+    </w:rPr>
+  </w:style>
+  <w:style w:type="character" w:styleId="UnresolvedMention">
+    <w:name w:val="Unresolved Mention"/>
+    <w:basedOn w:val="DefaultParagraphFont"/>
+    <w:uiPriority w:val="99"/>
+    <w:semiHidden/>
+    <w:unhideWhenUsed/>
+    <w:rsid w:val="00D41946"/>
+    <w:rPr>
+      <w:color w:val="605E5C"/>
+      <w:shd w:val="clear" w:color="auto" w:fill="E1DFDD"/>
+    </w:rPr>
   </w:style>
 </w:styles>
 </file>

</xml_diff>

<commit_message>
Edited language to get as close to 9th grade level as possible.
</commit_message>
<xml_diff>
--- a/docassemble/MAAffidavitofAddressVerification/data/templates/affidavit_of_address_verification_next_steps.docx
+++ b/docassemble/MAAffidavitofAddressVerification/data/templates/affidavit_of_address_verification_next_steps.docx
@@ -1,6 +1,6 @@
 
 <file path=word/document.xml><?xml version="1.0" encoding="utf-8"?>
-<w:document xmlns:wpc="http://schemas.microsoft.com/office/word/2010/wordprocessingCanvas" xmlns:cx="http://schemas.microsoft.com/office/drawing/2014/chartex" xmlns:cx1="http://schemas.microsoft.com/office/drawing/2015/9/8/chartex" xmlns:cx2="http://schemas.microsoft.com/office/drawing/2015/10/21/chartex" xmlns:cx3="http://schemas.microsoft.com/office/drawing/2016/5/9/chartex" xmlns:cx4="http://schemas.microsoft.com/office/drawing/2016/5/10/chartex" xmlns:cx5="http://schemas.microsoft.com/office/drawing/2016/5/11/chartex" xmlns:cx6="http://schemas.microsoft.com/office/drawing/2016/5/12/chartex" xmlns:cx7="http://schemas.microsoft.com/office/drawing/2016/5/13/chartex" xmlns:cx8="http://schemas.microsoft.com/office/drawing/2016/5/14/chartex" xmlns:mc="http://schemas.openxmlformats.org/markup-compatibility/2006" xmlns:aink="http://schemas.microsoft.com/office/drawing/2016/ink" xmlns:am3d="http://schemas.microsoft.com/office/drawing/2017/model3d" xmlns:o="urn:schemas-microsoft-com:office:office" xmlns:oel="http://schemas.microsoft.com/office/2019/extlst" xmlns:r="http://schemas.openxmlformats.org/officeDocument/2006/relationships" xmlns:m="http://schemas.openxmlformats.org/officeDocument/2006/math" xmlns:v="urn:schemas-microsoft-com:vml" xmlns:wp14="http://schemas.microsoft.com/office/word/2010/wordprocessingDrawing" xmlns:wp="http://schemas.openxmlformats.org/drawingml/2006/wordprocessingDrawing" xmlns:w10="urn:schemas-microsoft-com:office:word" xmlns:w="http://schemas.openxmlformats.org/wordprocessingml/2006/main" xmlns:w14="http://schemas.microsoft.com/office/word/2010/wordml" xmlns:w15="http://schemas.microsoft.com/office/word/2012/wordml" xmlns:w16cex="http://schemas.microsoft.com/office/word/2018/wordml/cex" xmlns:w16cid="http://schemas.microsoft.com/office/word/2016/wordml/cid" xmlns:w16="http://schemas.microsoft.com/office/word/2018/wordml" xmlns:w16du="http://schemas.microsoft.com/office/word/2023/wordml/word16du" xmlns:w16sdtdh="http://schemas.microsoft.com/office/word/2020/wordml/sdtdatahash" xmlns:w16se="http://schemas.microsoft.com/office/word/2015/wordml/symex" xmlns:wpg="http://schemas.microsoft.com/office/word/2010/wordprocessingGroup" xmlns:wpi="http://schemas.microsoft.com/office/word/2010/wordprocessingInk" xmlns:wne="http://schemas.microsoft.com/office/word/2006/wordml" xmlns:wps="http://schemas.microsoft.com/office/word/2010/wordprocessingShape" mc:Ignorable="w14 w15 w16se w16cid w16 w16cex w16sdtdh w16du wp14">
+<w:document xmlns:wpc="http://schemas.microsoft.com/office/word/2010/wordprocessingCanvas" xmlns:cx="http://schemas.microsoft.com/office/drawing/2014/chartex" xmlns:cx1="http://schemas.microsoft.com/office/drawing/2015/9/8/chartex" xmlns:cx2="http://schemas.microsoft.com/office/drawing/2015/10/21/chartex" xmlns:cx3="http://schemas.microsoft.com/office/drawing/2016/5/9/chartex" xmlns:cx4="http://schemas.microsoft.com/office/drawing/2016/5/10/chartex" xmlns:cx5="http://schemas.microsoft.com/office/drawing/2016/5/11/chartex" xmlns:cx6="http://schemas.microsoft.com/office/drawing/2016/5/12/chartex" xmlns:cx7="http://schemas.microsoft.com/office/drawing/2016/5/13/chartex" xmlns:cx8="http://schemas.microsoft.com/office/drawing/2016/5/14/chartex" xmlns:mc="http://schemas.openxmlformats.org/markup-compatibility/2006" xmlns:aink="http://schemas.microsoft.com/office/drawing/2016/ink" xmlns:am3d="http://schemas.microsoft.com/office/drawing/2017/model3d" xmlns:o="urn:schemas-microsoft-com:office:office" xmlns:oel="http://schemas.microsoft.com/office/2019/extlst" xmlns:r="http://schemas.openxmlformats.org/officeDocument/2006/relationships" xmlns:m="http://schemas.openxmlformats.org/officeDocument/2006/math" xmlns:v="urn:schemas-microsoft-com:vml" xmlns:wp14="http://schemas.microsoft.com/office/word/2010/wordprocessingDrawing" xmlns:wp="http://schemas.openxmlformats.org/drawingml/2006/wordprocessingDrawing" xmlns:w10="urn:schemas-microsoft-com:office:word" xmlns:w="http://schemas.openxmlformats.org/wordprocessingml/2006/main" xmlns:w14="http://schemas.microsoft.com/office/word/2010/wordml" xmlns:w15="http://schemas.microsoft.com/office/word/2012/wordml" xmlns:w16cex="http://schemas.microsoft.com/office/word/2018/wordml/cex" xmlns:w16cid="http://schemas.microsoft.com/office/word/2016/wordml/cid" xmlns:w16="http://schemas.microsoft.com/office/word/2018/wordml" xmlns:w16du="http://schemas.microsoft.com/office/word/2023/wordml/word16du" xmlns:w16sdtdh="http://schemas.microsoft.com/office/word/2020/wordml/sdtdatahash" xmlns:w16sdtfl="http://schemas.microsoft.com/office/word/2024/wordml/sdtformatlock" xmlns:w16se="http://schemas.microsoft.com/office/word/2015/wordml/symex" xmlns:wpg="http://schemas.microsoft.com/office/word/2010/wordprocessingGroup" xmlns:wpi="http://schemas.microsoft.com/office/word/2010/wordprocessingInk" xmlns:wne="http://schemas.microsoft.com/office/word/2006/wordml" xmlns:wps="http://schemas.microsoft.com/office/word/2010/wordprocessingShape" mc:Ignorable="w14 w15 w16se w16cid w16 w16cex w16sdtdh w16sdtfl w16du wp14">
   <w:background w:color="FFFFFF"/>
   <w:body>
     <w:tbl>
@@ -34,7 +34,13 @@
               <w:rPr>
                 <w:color w:val="FFFFFF" w:themeColor="background1"/>
               </w:rPr>
-              <w:t>File an affidavit of address verification</w:t>
+              <w:t>Complete</w:t>
+            </w:r>
+            <w:r>
+              <w:rPr>
+                <w:color w:val="FFFFFF" w:themeColor="background1"/>
+              </w:rPr>
+              <w:t xml:space="preserve"> an affidavit of address verification</w:t>
             </w:r>
           </w:p>
         </w:tc>
@@ -62,7 +68,13 @@
         <w:t>}}</w:t>
       </w:r>
       <w:r>
-        <w:t xml:space="preserve">! You have finished all the forms you need to File an affidavit of address verification. The rest of the pages in this packet </w:t>
+        <w:t xml:space="preserve">! You have finished all the forms you need to </w:t>
+      </w:r>
+      <w:r>
+        <w:t>complete</w:t>
+      </w:r>
+      <w:r>
+        <w:t xml:space="preserve"> an affidavit of address verification. The rest of the pages in this packet </w:t>
       </w:r>
       <w:r>
         <w:t>is</w:t>
@@ -74,33 +86,27 @@
         <w:t xml:space="preserve"> </w:t>
       </w:r>
       <w:r>
-        <w:t xml:space="preserve">Affidavit of Address </w:t>
+        <w:t>Affidavit of Address Verification</w:t>
+      </w:r>
+      <w:r>
+        <w:t xml:space="preserve"> </w:t>
+      </w:r>
+      <w:r>
+        <w:t>{%</w:t>
+      </w:r>
+      <w:r>
+        <w:t xml:space="preserve"> if </w:t>
+      </w:r>
+      <w:proofErr w:type="spellStart"/>
+      <w:r>
+        <w:t>other_</w:t>
       </w:r>
       <w:proofErr w:type="gramStart"/>
       <w:r>
-        <w:t>Verification</w:t>
-      </w:r>
-      <w:r>
-        <w:t xml:space="preserve"> </w:t>
-      </w:r>
-      <w:r>
-        <w:t xml:space="preserve"> </w:t>
-      </w:r>
-      <w:r>
-        <w:t>{</w:t>
-      </w:r>
+        <w:t>parties.number</w:t>
+      </w:r>
+      <w:proofErr w:type="spellEnd"/>
       <w:proofErr w:type="gramEnd"/>
-      <w:r>
-        <w:t>%</w:t>
-      </w:r>
-      <w:r>
-        <w:t xml:space="preserve"> if </w:t>
-      </w:r>
-      <w:proofErr w:type="spellStart"/>
-      <w:r>
-        <w:t>other_parties.number</w:t>
-      </w:r>
-      <w:proofErr w:type="spellEnd"/>
       <w:r>
         <w:t xml:space="preserve">() </w:t>
       </w:r>
@@ -144,7 +150,19 @@
         <w:rPr>
           <w:b/>
         </w:rPr>
-        <w:t xml:space="preserve"> v </w:t>
+        <w:t xml:space="preserve"> v</w:t>
+      </w:r>
+      <w:r>
+        <w:rPr>
+          <w:b/>
+        </w:rPr>
+        <w:t>.</w:t>
+      </w:r>
+      <w:r>
+        <w:rPr>
+          <w:b/>
+        </w:rPr>
+        <w:t xml:space="preserve"> </w:t>
       </w:r>
       <w:r>
         <w:rPr>
@@ -188,7 +206,6 @@
         <w:t>.</w:t>
       </w:r>
     </w:p>
-    <w:p/>
     <w:p>
       <w:pPr>
         <w:sectPr>
@@ -433,7 +450,10 @@
         <w:pStyle w:val="Heading2"/>
       </w:pPr>
       <w:r>
-        <w:t xml:space="preserve">To file your </w:t>
+        <w:t>F</w:t>
+      </w:r>
+      <w:r>
+        <w:t xml:space="preserve">ile your </w:t>
       </w:r>
       <w:r>
         <w:t>affidavit</w:t>
@@ -644,7 +664,7 @@
 </file>
 
 <file path=word/endnotes.xml><?xml version="1.0" encoding="utf-8"?>
-<w:endnotes xmlns:wpc="http://schemas.microsoft.com/office/word/2010/wordprocessingCanvas" xmlns:cx="http://schemas.microsoft.com/office/drawing/2014/chartex" xmlns:cx1="http://schemas.microsoft.com/office/drawing/2015/9/8/chartex" xmlns:cx2="http://schemas.microsoft.com/office/drawing/2015/10/21/chartex" xmlns:cx3="http://schemas.microsoft.com/office/drawing/2016/5/9/chartex" xmlns:cx4="http://schemas.microsoft.com/office/drawing/2016/5/10/chartex" xmlns:cx5="http://schemas.microsoft.com/office/drawing/2016/5/11/chartex" xmlns:cx6="http://schemas.microsoft.com/office/drawing/2016/5/12/chartex" xmlns:cx7="http://schemas.microsoft.com/office/drawing/2016/5/13/chartex" xmlns:cx8="http://schemas.microsoft.com/office/drawing/2016/5/14/chartex" xmlns:mc="http://schemas.openxmlformats.org/markup-compatibility/2006" xmlns:aink="http://schemas.microsoft.com/office/drawing/2016/ink" xmlns:am3d="http://schemas.microsoft.com/office/drawing/2017/model3d" xmlns:o="urn:schemas-microsoft-com:office:office" xmlns:oel="http://schemas.microsoft.com/office/2019/extlst" xmlns:r="http://schemas.openxmlformats.org/officeDocument/2006/relationships" xmlns:m="http://schemas.openxmlformats.org/officeDocument/2006/math" xmlns:v="urn:schemas-microsoft-com:vml" xmlns:wp14="http://schemas.microsoft.com/office/word/2010/wordprocessingDrawing" xmlns:wp="http://schemas.openxmlformats.org/drawingml/2006/wordprocessingDrawing" xmlns:w10="urn:schemas-microsoft-com:office:word" xmlns:w="http://schemas.openxmlformats.org/wordprocessingml/2006/main" xmlns:w14="http://schemas.microsoft.com/office/word/2010/wordml" xmlns:w15="http://schemas.microsoft.com/office/word/2012/wordml" xmlns:w16cex="http://schemas.microsoft.com/office/word/2018/wordml/cex" xmlns:w16cid="http://schemas.microsoft.com/office/word/2016/wordml/cid" xmlns:w16="http://schemas.microsoft.com/office/word/2018/wordml" xmlns:w16du="http://schemas.microsoft.com/office/word/2023/wordml/word16du" xmlns:w16sdtdh="http://schemas.microsoft.com/office/word/2020/wordml/sdtdatahash" xmlns:w16se="http://schemas.microsoft.com/office/word/2015/wordml/symex" xmlns:wpg="http://schemas.microsoft.com/office/word/2010/wordprocessingGroup" xmlns:wpi="http://schemas.microsoft.com/office/word/2010/wordprocessingInk" xmlns:wne="http://schemas.microsoft.com/office/word/2006/wordml" xmlns:wps="http://schemas.microsoft.com/office/word/2010/wordprocessingShape" mc:Ignorable="w14 w15 w16se w16cid w16 w16cex w16sdtdh w16du wp14">
+<w:endnotes xmlns:wpc="http://schemas.microsoft.com/office/word/2010/wordprocessingCanvas" xmlns:cx="http://schemas.microsoft.com/office/drawing/2014/chartex" xmlns:cx1="http://schemas.microsoft.com/office/drawing/2015/9/8/chartex" xmlns:cx2="http://schemas.microsoft.com/office/drawing/2015/10/21/chartex" xmlns:cx3="http://schemas.microsoft.com/office/drawing/2016/5/9/chartex" xmlns:cx4="http://schemas.microsoft.com/office/drawing/2016/5/10/chartex" xmlns:cx5="http://schemas.microsoft.com/office/drawing/2016/5/11/chartex" xmlns:cx6="http://schemas.microsoft.com/office/drawing/2016/5/12/chartex" xmlns:cx7="http://schemas.microsoft.com/office/drawing/2016/5/13/chartex" xmlns:cx8="http://schemas.microsoft.com/office/drawing/2016/5/14/chartex" xmlns:mc="http://schemas.openxmlformats.org/markup-compatibility/2006" xmlns:aink="http://schemas.microsoft.com/office/drawing/2016/ink" xmlns:am3d="http://schemas.microsoft.com/office/drawing/2017/model3d" xmlns:o="urn:schemas-microsoft-com:office:office" xmlns:oel="http://schemas.microsoft.com/office/2019/extlst" xmlns:r="http://schemas.openxmlformats.org/officeDocument/2006/relationships" xmlns:m="http://schemas.openxmlformats.org/officeDocument/2006/math" xmlns:v="urn:schemas-microsoft-com:vml" xmlns:wp14="http://schemas.microsoft.com/office/word/2010/wordprocessingDrawing" xmlns:wp="http://schemas.openxmlformats.org/drawingml/2006/wordprocessingDrawing" xmlns:w10="urn:schemas-microsoft-com:office:word" xmlns:w="http://schemas.openxmlformats.org/wordprocessingml/2006/main" xmlns:w14="http://schemas.microsoft.com/office/word/2010/wordml" xmlns:w15="http://schemas.microsoft.com/office/word/2012/wordml" xmlns:w16cex="http://schemas.microsoft.com/office/word/2018/wordml/cex" xmlns:w16cid="http://schemas.microsoft.com/office/word/2016/wordml/cid" xmlns:w16="http://schemas.microsoft.com/office/word/2018/wordml" xmlns:w16du="http://schemas.microsoft.com/office/word/2023/wordml/word16du" xmlns:w16sdtdh="http://schemas.microsoft.com/office/word/2020/wordml/sdtdatahash" xmlns:w16sdtfl="http://schemas.microsoft.com/office/word/2024/wordml/sdtformatlock" xmlns:w16se="http://schemas.microsoft.com/office/word/2015/wordml/symex" xmlns:wpg="http://schemas.microsoft.com/office/word/2010/wordprocessingGroup" xmlns:wpi="http://schemas.microsoft.com/office/word/2010/wordprocessingInk" xmlns:wne="http://schemas.microsoft.com/office/word/2006/wordml" xmlns:wps="http://schemas.microsoft.com/office/word/2010/wordprocessingShape" mc:Ignorable="w14 w15 w16se w16cid w16 w16cex w16sdtdh w16sdtfl w16du wp14">
   <w:endnote w:type="separator" w:id="-1">
     <w:p>
       <w:pPr>
@@ -669,7 +689,7 @@
 </file>
 
 <file path=word/footer1.xml><?xml version="1.0" encoding="utf-8"?>
-<w:ftr xmlns:wpc="http://schemas.microsoft.com/office/word/2010/wordprocessingCanvas" xmlns:cx="http://schemas.microsoft.com/office/drawing/2014/chartex" xmlns:cx1="http://schemas.microsoft.com/office/drawing/2015/9/8/chartex" xmlns:cx2="http://schemas.microsoft.com/office/drawing/2015/10/21/chartex" xmlns:cx3="http://schemas.microsoft.com/office/drawing/2016/5/9/chartex" xmlns:cx4="http://schemas.microsoft.com/office/drawing/2016/5/10/chartex" xmlns:cx5="http://schemas.microsoft.com/office/drawing/2016/5/11/chartex" xmlns:cx6="http://schemas.microsoft.com/office/drawing/2016/5/12/chartex" xmlns:cx7="http://schemas.microsoft.com/office/drawing/2016/5/13/chartex" xmlns:cx8="http://schemas.microsoft.com/office/drawing/2016/5/14/chartex" xmlns:mc="http://schemas.openxmlformats.org/markup-compatibility/2006" xmlns:aink="http://schemas.microsoft.com/office/drawing/2016/ink" xmlns:am3d="http://schemas.microsoft.com/office/drawing/2017/model3d" xmlns:o="urn:schemas-microsoft-com:office:office" xmlns:oel="http://schemas.microsoft.com/office/2019/extlst" xmlns:r="http://schemas.openxmlformats.org/officeDocument/2006/relationships" xmlns:m="http://schemas.openxmlformats.org/officeDocument/2006/math" xmlns:v="urn:schemas-microsoft-com:vml" xmlns:wp14="http://schemas.microsoft.com/office/word/2010/wordprocessingDrawing" xmlns:wp="http://schemas.openxmlformats.org/drawingml/2006/wordprocessingDrawing" xmlns:w10="urn:schemas-microsoft-com:office:word" xmlns:w="http://schemas.openxmlformats.org/wordprocessingml/2006/main" xmlns:w14="http://schemas.microsoft.com/office/word/2010/wordml" xmlns:w15="http://schemas.microsoft.com/office/word/2012/wordml" xmlns:w16cex="http://schemas.microsoft.com/office/word/2018/wordml/cex" xmlns:w16cid="http://schemas.microsoft.com/office/word/2016/wordml/cid" xmlns:w16="http://schemas.microsoft.com/office/word/2018/wordml" xmlns:w16du="http://schemas.microsoft.com/office/word/2023/wordml/word16du" xmlns:w16sdtdh="http://schemas.microsoft.com/office/word/2020/wordml/sdtdatahash" xmlns:w16se="http://schemas.microsoft.com/office/word/2015/wordml/symex" xmlns:wpg="http://schemas.microsoft.com/office/word/2010/wordprocessingGroup" xmlns:wpi="http://schemas.microsoft.com/office/word/2010/wordprocessingInk" xmlns:wne="http://schemas.microsoft.com/office/word/2006/wordml" xmlns:wps="http://schemas.microsoft.com/office/word/2010/wordprocessingShape" mc:Ignorable="w14 w15 w16se w16cid w16 w16cex w16sdtdh w16du wp14">
+<w:ftr xmlns:wpc="http://schemas.microsoft.com/office/word/2010/wordprocessingCanvas" xmlns:cx="http://schemas.microsoft.com/office/drawing/2014/chartex" xmlns:cx1="http://schemas.microsoft.com/office/drawing/2015/9/8/chartex" xmlns:cx2="http://schemas.microsoft.com/office/drawing/2015/10/21/chartex" xmlns:cx3="http://schemas.microsoft.com/office/drawing/2016/5/9/chartex" xmlns:cx4="http://schemas.microsoft.com/office/drawing/2016/5/10/chartex" xmlns:cx5="http://schemas.microsoft.com/office/drawing/2016/5/11/chartex" xmlns:cx6="http://schemas.microsoft.com/office/drawing/2016/5/12/chartex" xmlns:cx7="http://schemas.microsoft.com/office/drawing/2016/5/13/chartex" xmlns:cx8="http://schemas.microsoft.com/office/drawing/2016/5/14/chartex" xmlns:mc="http://schemas.openxmlformats.org/markup-compatibility/2006" xmlns:aink="http://schemas.microsoft.com/office/drawing/2016/ink" xmlns:am3d="http://schemas.microsoft.com/office/drawing/2017/model3d" xmlns:o="urn:schemas-microsoft-com:office:office" xmlns:oel="http://schemas.microsoft.com/office/2019/extlst" xmlns:r="http://schemas.openxmlformats.org/officeDocument/2006/relationships" xmlns:m="http://schemas.openxmlformats.org/officeDocument/2006/math" xmlns:v="urn:schemas-microsoft-com:vml" xmlns:wp14="http://schemas.microsoft.com/office/word/2010/wordprocessingDrawing" xmlns:wp="http://schemas.openxmlformats.org/drawingml/2006/wordprocessingDrawing" xmlns:w10="urn:schemas-microsoft-com:office:word" xmlns:w="http://schemas.openxmlformats.org/wordprocessingml/2006/main" xmlns:w14="http://schemas.microsoft.com/office/word/2010/wordml" xmlns:w15="http://schemas.microsoft.com/office/word/2012/wordml" xmlns:w16cex="http://schemas.microsoft.com/office/word/2018/wordml/cex" xmlns:w16cid="http://schemas.microsoft.com/office/word/2016/wordml/cid" xmlns:w16="http://schemas.microsoft.com/office/word/2018/wordml" xmlns:w16du="http://schemas.microsoft.com/office/word/2023/wordml/word16du" xmlns:w16sdtdh="http://schemas.microsoft.com/office/word/2020/wordml/sdtdatahash" xmlns:w16sdtfl="http://schemas.microsoft.com/office/word/2024/wordml/sdtformatlock" xmlns:w16se="http://schemas.microsoft.com/office/word/2015/wordml/symex" xmlns:wpg="http://schemas.microsoft.com/office/word/2010/wordprocessingGroup" xmlns:wpi="http://schemas.microsoft.com/office/word/2010/wordprocessingInk" xmlns:wne="http://schemas.microsoft.com/office/word/2006/wordml" xmlns:wps="http://schemas.microsoft.com/office/word/2010/wordprocessingShape" mc:Ignorable="w14 w15 w16se w16cid w16 w16cex w16sdtdh w16sdtfl w16du wp14">
   <w:p>
     <w:pPr>
       <w:pStyle w:val="Footer"/>
@@ -679,7 +699,7 @@
 </file>
 
 <file path=word/footer2.xml><?xml version="1.0" encoding="utf-8"?>
-<w:ftr xmlns:wpc="http://schemas.microsoft.com/office/word/2010/wordprocessingCanvas" xmlns:cx="http://schemas.microsoft.com/office/drawing/2014/chartex" xmlns:cx1="http://schemas.microsoft.com/office/drawing/2015/9/8/chartex" xmlns:cx2="http://schemas.microsoft.com/office/drawing/2015/10/21/chartex" xmlns:cx3="http://schemas.microsoft.com/office/drawing/2016/5/9/chartex" xmlns:cx4="http://schemas.microsoft.com/office/drawing/2016/5/10/chartex" xmlns:cx5="http://schemas.microsoft.com/office/drawing/2016/5/11/chartex" xmlns:cx6="http://schemas.microsoft.com/office/drawing/2016/5/12/chartex" xmlns:cx7="http://schemas.microsoft.com/office/drawing/2016/5/13/chartex" xmlns:cx8="http://schemas.microsoft.com/office/drawing/2016/5/14/chartex" xmlns:mc="http://schemas.openxmlformats.org/markup-compatibility/2006" xmlns:aink="http://schemas.microsoft.com/office/drawing/2016/ink" xmlns:am3d="http://schemas.microsoft.com/office/drawing/2017/model3d" xmlns:o="urn:schemas-microsoft-com:office:office" xmlns:oel="http://schemas.microsoft.com/office/2019/extlst" xmlns:r="http://schemas.openxmlformats.org/officeDocument/2006/relationships" xmlns:m="http://schemas.openxmlformats.org/officeDocument/2006/math" xmlns:v="urn:schemas-microsoft-com:vml" xmlns:wp14="http://schemas.microsoft.com/office/word/2010/wordprocessingDrawing" xmlns:wp="http://schemas.openxmlformats.org/drawingml/2006/wordprocessingDrawing" xmlns:w10="urn:schemas-microsoft-com:office:word" xmlns:w="http://schemas.openxmlformats.org/wordprocessingml/2006/main" xmlns:w14="http://schemas.microsoft.com/office/word/2010/wordml" xmlns:w15="http://schemas.microsoft.com/office/word/2012/wordml" xmlns:w16cex="http://schemas.microsoft.com/office/word/2018/wordml/cex" xmlns:w16cid="http://schemas.microsoft.com/office/word/2016/wordml/cid" xmlns:w16="http://schemas.microsoft.com/office/word/2018/wordml" xmlns:w16du="http://schemas.microsoft.com/office/word/2023/wordml/word16du" xmlns:w16sdtdh="http://schemas.microsoft.com/office/word/2020/wordml/sdtdatahash" xmlns:w16se="http://schemas.microsoft.com/office/word/2015/wordml/symex" xmlns:wpg="http://schemas.microsoft.com/office/word/2010/wordprocessingGroup" xmlns:wpi="http://schemas.microsoft.com/office/word/2010/wordprocessingInk" xmlns:wne="http://schemas.microsoft.com/office/word/2006/wordml" xmlns:wps="http://schemas.microsoft.com/office/word/2010/wordprocessingShape" mc:Ignorable="w14 w15 w16se w16cid w16 w16cex w16sdtdh w16du wp14">
+<w:ftr xmlns:wpc="http://schemas.microsoft.com/office/word/2010/wordprocessingCanvas" xmlns:cx="http://schemas.microsoft.com/office/drawing/2014/chartex" xmlns:cx1="http://schemas.microsoft.com/office/drawing/2015/9/8/chartex" xmlns:cx2="http://schemas.microsoft.com/office/drawing/2015/10/21/chartex" xmlns:cx3="http://schemas.microsoft.com/office/drawing/2016/5/9/chartex" xmlns:cx4="http://schemas.microsoft.com/office/drawing/2016/5/10/chartex" xmlns:cx5="http://schemas.microsoft.com/office/drawing/2016/5/11/chartex" xmlns:cx6="http://schemas.microsoft.com/office/drawing/2016/5/12/chartex" xmlns:cx7="http://schemas.microsoft.com/office/drawing/2016/5/13/chartex" xmlns:cx8="http://schemas.microsoft.com/office/drawing/2016/5/14/chartex" xmlns:mc="http://schemas.openxmlformats.org/markup-compatibility/2006" xmlns:aink="http://schemas.microsoft.com/office/drawing/2016/ink" xmlns:am3d="http://schemas.microsoft.com/office/drawing/2017/model3d" xmlns:o="urn:schemas-microsoft-com:office:office" xmlns:oel="http://schemas.microsoft.com/office/2019/extlst" xmlns:r="http://schemas.openxmlformats.org/officeDocument/2006/relationships" xmlns:m="http://schemas.openxmlformats.org/officeDocument/2006/math" xmlns:v="urn:schemas-microsoft-com:vml" xmlns:wp14="http://schemas.microsoft.com/office/word/2010/wordprocessingDrawing" xmlns:wp="http://schemas.openxmlformats.org/drawingml/2006/wordprocessingDrawing" xmlns:w10="urn:schemas-microsoft-com:office:word" xmlns:w="http://schemas.openxmlformats.org/wordprocessingml/2006/main" xmlns:w14="http://schemas.microsoft.com/office/word/2010/wordml" xmlns:w15="http://schemas.microsoft.com/office/word/2012/wordml" xmlns:w16cex="http://schemas.microsoft.com/office/word/2018/wordml/cex" xmlns:w16cid="http://schemas.microsoft.com/office/word/2016/wordml/cid" xmlns:w16="http://schemas.microsoft.com/office/word/2018/wordml" xmlns:w16du="http://schemas.microsoft.com/office/word/2023/wordml/word16du" xmlns:w16sdtdh="http://schemas.microsoft.com/office/word/2020/wordml/sdtdatahash" xmlns:w16sdtfl="http://schemas.microsoft.com/office/word/2024/wordml/sdtformatlock" xmlns:w16se="http://schemas.microsoft.com/office/word/2015/wordml/symex" xmlns:wpg="http://schemas.microsoft.com/office/word/2010/wordprocessingGroup" xmlns:wpi="http://schemas.microsoft.com/office/word/2010/wordprocessingInk" xmlns:wne="http://schemas.microsoft.com/office/word/2006/wordml" xmlns:wps="http://schemas.microsoft.com/office/word/2010/wordprocessingShape" mc:Ignorable="w14 w15 w16se w16cid w16 w16cex w16sdtdh w16sdtfl w16du wp14">
   <w:p>
     <w:pPr>
       <w:pStyle w:val="Footer"/>
@@ -689,7 +709,7 @@
 </file>
 
 <file path=word/footer3.xml><?xml version="1.0" encoding="utf-8"?>
-<w:ftr xmlns:wpc="http://schemas.microsoft.com/office/word/2010/wordprocessingCanvas" xmlns:cx="http://schemas.microsoft.com/office/drawing/2014/chartex" xmlns:cx1="http://schemas.microsoft.com/office/drawing/2015/9/8/chartex" xmlns:cx2="http://schemas.microsoft.com/office/drawing/2015/10/21/chartex" xmlns:cx3="http://schemas.microsoft.com/office/drawing/2016/5/9/chartex" xmlns:cx4="http://schemas.microsoft.com/office/drawing/2016/5/10/chartex" xmlns:cx5="http://schemas.microsoft.com/office/drawing/2016/5/11/chartex" xmlns:cx6="http://schemas.microsoft.com/office/drawing/2016/5/12/chartex" xmlns:cx7="http://schemas.microsoft.com/office/drawing/2016/5/13/chartex" xmlns:cx8="http://schemas.microsoft.com/office/drawing/2016/5/14/chartex" xmlns:mc="http://schemas.openxmlformats.org/markup-compatibility/2006" xmlns:aink="http://schemas.microsoft.com/office/drawing/2016/ink" xmlns:am3d="http://schemas.microsoft.com/office/drawing/2017/model3d" xmlns:o="urn:schemas-microsoft-com:office:office" xmlns:oel="http://schemas.microsoft.com/office/2019/extlst" xmlns:r="http://schemas.openxmlformats.org/officeDocument/2006/relationships" xmlns:m="http://schemas.openxmlformats.org/officeDocument/2006/math" xmlns:v="urn:schemas-microsoft-com:vml" xmlns:wp14="http://schemas.microsoft.com/office/word/2010/wordprocessingDrawing" xmlns:wp="http://schemas.openxmlformats.org/drawingml/2006/wordprocessingDrawing" xmlns:w10="urn:schemas-microsoft-com:office:word" xmlns:w="http://schemas.openxmlformats.org/wordprocessingml/2006/main" xmlns:w14="http://schemas.microsoft.com/office/word/2010/wordml" xmlns:w15="http://schemas.microsoft.com/office/word/2012/wordml" xmlns:w16cex="http://schemas.microsoft.com/office/word/2018/wordml/cex" xmlns:w16cid="http://schemas.microsoft.com/office/word/2016/wordml/cid" xmlns:w16="http://schemas.microsoft.com/office/word/2018/wordml" xmlns:w16du="http://schemas.microsoft.com/office/word/2023/wordml/word16du" xmlns:w16sdtdh="http://schemas.microsoft.com/office/word/2020/wordml/sdtdatahash" xmlns:w16se="http://schemas.microsoft.com/office/word/2015/wordml/symex" xmlns:wpg="http://schemas.microsoft.com/office/word/2010/wordprocessingGroup" xmlns:wpi="http://schemas.microsoft.com/office/word/2010/wordprocessingInk" xmlns:wne="http://schemas.microsoft.com/office/word/2006/wordml" xmlns:wps="http://schemas.microsoft.com/office/word/2010/wordprocessingShape" mc:Ignorable="w14 w15 w16se w16cid w16 w16cex w16sdtdh w16du wp14">
+<w:ftr xmlns:wpc="http://schemas.microsoft.com/office/word/2010/wordprocessingCanvas" xmlns:cx="http://schemas.microsoft.com/office/drawing/2014/chartex" xmlns:cx1="http://schemas.microsoft.com/office/drawing/2015/9/8/chartex" xmlns:cx2="http://schemas.microsoft.com/office/drawing/2015/10/21/chartex" xmlns:cx3="http://schemas.microsoft.com/office/drawing/2016/5/9/chartex" xmlns:cx4="http://schemas.microsoft.com/office/drawing/2016/5/10/chartex" xmlns:cx5="http://schemas.microsoft.com/office/drawing/2016/5/11/chartex" xmlns:cx6="http://schemas.microsoft.com/office/drawing/2016/5/12/chartex" xmlns:cx7="http://schemas.microsoft.com/office/drawing/2016/5/13/chartex" xmlns:cx8="http://schemas.microsoft.com/office/drawing/2016/5/14/chartex" xmlns:mc="http://schemas.openxmlformats.org/markup-compatibility/2006" xmlns:aink="http://schemas.microsoft.com/office/drawing/2016/ink" xmlns:am3d="http://schemas.microsoft.com/office/drawing/2017/model3d" xmlns:o="urn:schemas-microsoft-com:office:office" xmlns:oel="http://schemas.microsoft.com/office/2019/extlst" xmlns:r="http://schemas.openxmlformats.org/officeDocument/2006/relationships" xmlns:m="http://schemas.openxmlformats.org/officeDocument/2006/math" xmlns:v="urn:schemas-microsoft-com:vml" xmlns:wp14="http://schemas.microsoft.com/office/word/2010/wordprocessingDrawing" xmlns:wp="http://schemas.openxmlformats.org/drawingml/2006/wordprocessingDrawing" xmlns:w10="urn:schemas-microsoft-com:office:word" xmlns:w="http://schemas.openxmlformats.org/wordprocessingml/2006/main" xmlns:w14="http://schemas.microsoft.com/office/word/2010/wordml" xmlns:w15="http://schemas.microsoft.com/office/word/2012/wordml" xmlns:w16cex="http://schemas.microsoft.com/office/word/2018/wordml/cex" xmlns:w16cid="http://schemas.microsoft.com/office/word/2016/wordml/cid" xmlns:w16="http://schemas.microsoft.com/office/word/2018/wordml" xmlns:w16du="http://schemas.microsoft.com/office/word/2023/wordml/word16du" xmlns:w16sdtdh="http://schemas.microsoft.com/office/word/2020/wordml/sdtdatahash" xmlns:w16sdtfl="http://schemas.microsoft.com/office/word/2024/wordml/sdtformatlock" xmlns:w16se="http://schemas.microsoft.com/office/word/2015/wordml/symex" xmlns:wpg="http://schemas.microsoft.com/office/word/2010/wordprocessingGroup" xmlns:wpi="http://schemas.microsoft.com/office/word/2010/wordprocessingInk" xmlns:wne="http://schemas.microsoft.com/office/word/2006/wordml" xmlns:wps="http://schemas.microsoft.com/office/word/2010/wordprocessingShape" mc:Ignorable="w14 w15 w16se w16cid w16 w16cex w16sdtdh w16sdtfl w16du wp14">
   <w:p>
     <w:pPr>
       <w:pStyle w:val="Footer"/>
@@ -699,7 +719,7 @@
 </file>
 
 <file path=word/footnotes.xml><?xml version="1.0" encoding="utf-8"?>
-<w:footnotes xmlns:wpc="http://schemas.microsoft.com/office/word/2010/wordprocessingCanvas" xmlns:cx="http://schemas.microsoft.com/office/drawing/2014/chartex" xmlns:cx1="http://schemas.microsoft.com/office/drawing/2015/9/8/chartex" xmlns:cx2="http://schemas.microsoft.com/office/drawing/2015/10/21/chartex" xmlns:cx3="http://schemas.microsoft.com/office/drawing/2016/5/9/chartex" xmlns:cx4="http://schemas.microsoft.com/office/drawing/2016/5/10/chartex" xmlns:cx5="http://schemas.microsoft.com/office/drawing/2016/5/11/chartex" xmlns:cx6="http://schemas.microsoft.com/office/drawing/2016/5/12/chartex" xmlns:cx7="http://schemas.microsoft.com/office/drawing/2016/5/13/chartex" xmlns:cx8="http://schemas.microsoft.com/office/drawing/2016/5/14/chartex" xmlns:mc="http://schemas.openxmlformats.org/markup-compatibility/2006" xmlns:aink="http://schemas.microsoft.com/office/drawing/2016/ink" xmlns:am3d="http://schemas.microsoft.com/office/drawing/2017/model3d" xmlns:o="urn:schemas-microsoft-com:office:office" xmlns:oel="http://schemas.microsoft.com/office/2019/extlst" xmlns:r="http://schemas.openxmlformats.org/officeDocument/2006/relationships" xmlns:m="http://schemas.openxmlformats.org/officeDocument/2006/math" xmlns:v="urn:schemas-microsoft-com:vml" xmlns:wp14="http://schemas.microsoft.com/office/word/2010/wordprocessingDrawing" xmlns:wp="http://schemas.openxmlformats.org/drawingml/2006/wordprocessingDrawing" xmlns:w10="urn:schemas-microsoft-com:office:word" xmlns:w="http://schemas.openxmlformats.org/wordprocessingml/2006/main" xmlns:w14="http://schemas.microsoft.com/office/word/2010/wordml" xmlns:w15="http://schemas.microsoft.com/office/word/2012/wordml" xmlns:w16cex="http://schemas.microsoft.com/office/word/2018/wordml/cex" xmlns:w16cid="http://schemas.microsoft.com/office/word/2016/wordml/cid" xmlns:w16="http://schemas.microsoft.com/office/word/2018/wordml" xmlns:w16du="http://schemas.microsoft.com/office/word/2023/wordml/word16du" xmlns:w16sdtdh="http://schemas.microsoft.com/office/word/2020/wordml/sdtdatahash" xmlns:w16se="http://schemas.microsoft.com/office/word/2015/wordml/symex" xmlns:wpg="http://schemas.microsoft.com/office/word/2010/wordprocessingGroup" xmlns:wpi="http://schemas.microsoft.com/office/word/2010/wordprocessingInk" xmlns:wne="http://schemas.microsoft.com/office/word/2006/wordml" xmlns:wps="http://schemas.microsoft.com/office/word/2010/wordprocessingShape" mc:Ignorable="w14 w15 w16se w16cid w16 w16cex w16sdtdh w16du wp14">
+<w:footnotes xmlns:wpc="http://schemas.microsoft.com/office/word/2010/wordprocessingCanvas" xmlns:cx="http://schemas.microsoft.com/office/drawing/2014/chartex" xmlns:cx1="http://schemas.microsoft.com/office/drawing/2015/9/8/chartex" xmlns:cx2="http://schemas.microsoft.com/office/drawing/2015/10/21/chartex" xmlns:cx3="http://schemas.microsoft.com/office/drawing/2016/5/9/chartex" xmlns:cx4="http://schemas.microsoft.com/office/drawing/2016/5/10/chartex" xmlns:cx5="http://schemas.microsoft.com/office/drawing/2016/5/11/chartex" xmlns:cx6="http://schemas.microsoft.com/office/drawing/2016/5/12/chartex" xmlns:cx7="http://schemas.microsoft.com/office/drawing/2016/5/13/chartex" xmlns:cx8="http://schemas.microsoft.com/office/drawing/2016/5/14/chartex" xmlns:mc="http://schemas.openxmlformats.org/markup-compatibility/2006" xmlns:aink="http://schemas.microsoft.com/office/drawing/2016/ink" xmlns:am3d="http://schemas.microsoft.com/office/drawing/2017/model3d" xmlns:o="urn:schemas-microsoft-com:office:office" xmlns:oel="http://schemas.microsoft.com/office/2019/extlst" xmlns:r="http://schemas.openxmlformats.org/officeDocument/2006/relationships" xmlns:m="http://schemas.openxmlformats.org/officeDocument/2006/math" xmlns:v="urn:schemas-microsoft-com:vml" xmlns:wp14="http://schemas.microsoft.com/office/word/2010/wordprocessingDrawing" xmlns:wp="http://schemas.openxmlformats.org/drawingml/2006/wordprocessingDrawing" xmlns:w10="urn:schemas-microsoft-com:office:word" xmlns:w="http://schemas.openxmlformats.org/wordprocessingml/2006/main" xmlns:w14="http://schemas.microsoft.com/office/word/2010/wordml" xmlns:w15="http://schemas.microsoft.com/office/word/2012/wordml" xmlns:w16cex="http://schemas.microsoft.com/office/word/2018/wordml/cex" xmlns:w16cid="http://schemas.microsoft.com/office/word/2016/wordml/cid" xmlns:w16="http://schemas.microsoft.com/office/word/2018/wordml" xmlns:w16du="http://schemas.microsoft.com/office/word/2023/wordml/word16du" xmlns:w16sdtdh="http://schemas.microsoft.com/office/word/2020/wordml/sdtdatahash" xmlns:w16sdtfl="http://schemas.microsoft.com/office/word/2024/wordml/sdtformatlock" xmlns:w16se="http://schemas.microsoft.com/office/word/2015/wordml/symex" xmlns:wpg="http://schemas.microsoft.com/office/word/2010/wordprocessingGroup" xmlns:wpi="http://schemas.microsoft.com/office/word/2010/wordprocessingInk" xmlns:wne="http://schemas.microsoft.com/office/word/2006/wordml" xmlns:wps="http://schemas.microsoft.com/office/word/2010/wordprocessingShape" mc:Ignorable="w14 w15 w16se w16cid w16 w16cex w16sdtdh w16sdtfl w16du wp14">
   <w:footnote w:type="separator" w:id="-1">
     <w:p>
       <w:pPr>
@@ -724,7 +744,7 @@
 </file>
 
 <file path=word/header1.xml><?xml version="1.0" encoding="utf-8"?>
-<w:hdr xmlns:wpc="http://schemas.microsoft.com/office/word/2010/wordprocessingCanvas" xmlns:cx="http://schemas.microsoft.com/office/drawing/2014/chartex" xmlns:cx1="http://schemas.microsoft.com/office/drawing/2015/9/8/chartex" xmlns:cx2="http://schemas.microsoft.com/office/drawing/2015/10/21/chartex" xmlns:cx3="http://schemas.microsoft.com/office/drawing/2016/5/9/chartex" xmlns:cx4="http://schemas.microsoft.com/office/drawing/2016/5/10/chartex" xmlns:cx5="http://schemas.microsoft.com/office/drawing/2016/5/11/chartex" xmlns:cx6="http://schemas.microsoft.com/office/drawing/2016/5/12/chartex" xmlns:cx7="http://schemas.microsoft.com/office/drawing/2016/5/13/chartex" xmlns:cx8="http://schemas.microsoft.com/office/drawing/2016/5/14/chartex" xmlns:mc="http://schemas.openxmlformats.org/markup-compatibility/2006" xmlns:aink="http://schemas.microsoft.com/office/drawing/2016/ink" xmlns:am3d="http://schemas.microsoft.com/office/drawing/2017/model3d" xmlns:o="urn:schemas-microsoft-com:office:office" xmlns:oel="http://schemas.microsoft.com/office/2019/extlst" xmlns:r="http://schemas.openxmlformats.org/officeDocument/2006/relationships" xmlns:m="http://schemas.openxmlformats.org/officeDocument/2006/math" xmlns:v="urn:schemas-microsoft-com:vml" xmlns:wp14="http://schemas.microsoft.com/office/word/2010/wordprocessingDrawing" xmlns:wp="http://schemas.openxmlformats.org/drawingml/2006/wordprocessingDrawing" xmlns:w10="urn:schemas-microsoft-com:office:word" xmlns:w="http://schemas.openxmlformats.org/wordprocessingml/2006/main" xmlns:w14="http://schemas.microsoft.com/office/word/2010/wordml" xmlns:w15="http://schemas.microsoft.com/office/word/2012/wordml" xmlns:w16cex="http://schemas.microsoft.com/office/word/2018/wordml/cex" xmlns:w16cid="http://schemas.microsoft.com/office/word/2016/wordml/cid" xmlns:w16="http://schemas.microsoft.com/office/word/2018/wordml" xmlns:w16du="http://schemas.microsoft.com/office/word/2023/wordml/word16du" xmlns:w16sdtdh="http://schemas.microsoft.com/office/word/2020/wordml/sdtdatahash" xmlns:w16se="http://schemas.microsoft.com/office/word/2015/wordml/symex" xmlns:wpg="http://schemas.microsoft.com/office/word/2010/wordprocessingGroup" xmlns:wpi="http://schemas.microsoft.com/office/word/2010/wordprocessingInk" xmlns:wne="http://schemas.microsoft.com/office/word/2006/wordml" xmlns:wps="http://schemas.microsoft.com/office/word/2010/wordprocessingShape" mc:Ignorable="w14 w15 w16se w16cid w16 w16cex w16sdtdh w16du wp14">
+<w:hdr xmlns:wpc="http://schemas.microsoft.com/office/word/2010/wordprocessingCanvas" xmlns:cx="http://schemas.microsoft.com/office/drawing/2014/chartex" xmlns:cx1="http://schemas.microsoft.com/office/drawing/2015/9/8/chartex" xmlns:cx2="http://schemas.microsoft.com/office/drawing/2015/10/21/chartex" xmlns:cx3="http://schemas.microsoft.com/office/drawing/2016/5/9/chartex" xmlns:cx4="http://schemas.microsoft.com/office/drawing/2016/5/10/chartex" xmlns:cx5="http://schemas.microsoft.com/office/drawing/2016/5/11/chartex" xmlns:cx6="http://schemas.microsoft.com/office/drawing/2016/5/12/chartex" xmlns:cx7="http://schemas.microsoft.com/office/drawing/2016/5/13/chartex" xmlns:cx8="http://schemas.microsoft.com/office/drawing/2016/5/14/chartex" xmlns:mc="http://schemas.openxmlformats.org/markup-compatibility/2006" xmlns:aink="http://schemas.microsoft.com/office/drawing/2016/ink" xmlns:am3d="http://schemas.microsoft.com/office/drawing/2017/model3d" xmlns:o="urn:schemas-microsoft-com:office:office" xmlns:oel="http://schemas.microsoft.com/office/2019/extlst" xmlns:r="http://schemas.openxmlformats.org/officeDocument/2006/relationships" xmlns:m="http://schemas.openxmlformats.org/officeDocument/2006/math" xmlns:v="urn:schemas-microsoft-com:vml" xmlns:wp14="http://schemas.microsoft.com/office/word/2010/wordprocessingDrawing" xmlns:wp="http://schemas.openxmlformats.org/drawingml/2006/wordprocessingDrawing" xmlns:w10="urn:schemas-microsoft-com:office:word" xmlns:w="http://schemas.openxmlformats.org/wordprocessingml/2006/main" xmlns:w14="http://schemas.microsoft.com/office/word/2010/wordml" xmlns:w15="http://schemas.microsoft.com/office/word/2012/wordml" xmlns:w16cex="http://schemas.microsoft.com/office/word/2018/wordml/cex" xmlns:w16cid="http://schemas.microsoft.com/office/word/2016/wordml/cid" xmlns:w16="http://schemas.microsoft.com/office/word/2018/wordml" xmlns:w16du="http://schemas.microsoft.com/office/word/2023/wordml/word16du" xmlns:w16sdtdh="http://schemas.microsoft.com/office/word/2020/wordml/sdtdatahash" xmlns:w16sdtfl="http://schemas.microsoft.com/office/word/2024/wordml/sdtformatlock" xmlns:w16se="http://schemas.microsoft.com/office/word/2015/wordml/symex" xmlns:wpg="http://schemas.microsoft.com/office/word/2010/wordprocessingGroup" xmlns:wpi="http://schemas.microsoft.com/office/word/2010/wordprocessingInk" xmlns:wne="http://schemas.microsoft.com/office/word/2006/wordml" xmlns:wps="http://schemas.microsoft.com/office/word/2010/wordprocessingShape" mc:Ignorable="w14 w15 w16se w16cid w16 w16cex w16sdtdh w16sdtfl w16du wp14">
   <w:p>
     <w:pPr>
       <w:pStyle w:val="Header"/>
@@ -734,7 +754,7 @@
 </file>
 
 <file path=word/header2.xml><?xml version="1.0" encoding="utf-8"?>
-<w:hdr xmlns:wpc="http://schemas.microsoft.com/office/word/2010/wordprocessingCanvas" xmlns:cx="http://schemas.microsoft.com/office/drawing/2014/chartex" xmlns:cx1="http://schemas.microsoft.com/office/drawing/2015/9/8/chartex" xmlns:cx2="http://schemas.microsoft.com/office/drawing/2015/10/21/chartex" xmlns:cx3="http://schemas.microsoft.com/office/drawing/2016/5/9/chartex" xmlns:cx4="http://schemas.microsoft.com/office/drawing/2016/5/10/chartex" xmlns:cx5="http://schemas.microsoft.com/office/drawing/2016/5/11/chartex" xmlns:cx6="http://schemas.microsoft.com/office/drawing/2016/5/12/chartex" xmlns:cx7="http://schemas.microsoft.com/office/drawing/2016/5/13/chartex" xmlns:cx8="http://schemas.microsoft.com/office/drawing/2016/5/14/chartex" xmlns:mc="http://schemas.openxmlformats.org/markup-compatibility/2006" xmlns:aink="http://schemas.microsoft.com/office/drawing/2016/ink" xmlns:am3d="http://schemas.microsoft.com/office/drawing/2017/model3d" xmlns:o="urn:schemas-microsoft-com:office:office" xmlns:oel="http://schemas.microsoft.com/office/2019/extlst" xmlns:r="http://schemas.openxmlformats.org/officeDocument/2006/relationships" xmlns:m="http://schemas.openxmlformats.org/officeDocument/2006/math" xmlns:v="urn:schemas-microsoft-com:vml" xmlns:wp14="http://schemas.microsoft.com/office/word/2010/wordprocessingDrawing" xmlns:wp="http://schemas.openxmlformats.org/drawingml/2006/wordprocessingDrawing" xmlns:w10="urn:schemas-microsoft-com:office:word" xmlns:w="http://schemas.openxmlformats.org/wordprocessingml/2006/main" xmlns:w14="http://schemas.microsoft.com/office/word/2010/wordml" xmlns:w15="http://schemas.microsoft.com/office/word/2012/wordml" xmlns:w16cex="http://schemas.microsoft.com/office/word/2018/wordml/cex" xmlns:w16cid="http://schemas.microsoft.com/office/word/2016/wordml/cid" xmlns:w16="http://schemas.microsoft.com/office/word/2018/wordml" xmlns:w16du="http://schemas.microsoft.com/office/word/2023/wordml/word16du" xmlns:w16sdtdh="http://schemas.microsoft.com/office/word/2020/wordml/sdtdatahash" xmlns:w16se="http://schemas.microsoft.com/office/word/2015/wordml/symex" xmlns:wpg="http://schemas.microsoft.com/office/word/2010/wordprocessingGroup" xmlns:wpi="http://schemas.microsoft.com/office/word/2010/wordprocessingInk" xmlns:wne="http://schemas.microsoft.com/office/word/2006/wordml" xmlns:wps="http://schemas.microsoft.com/office/word/2010/wordprocessingShape" mc:Ignorable="w14 w15 w16se w16cid w16 w16cex w16sdtdh w16du wp14">
+<w:hdr xmlns:wpc="http://schemas.microsoft.com/office/word/2010/wordprocessingCanvas" xmlns:cx="http://schemas.microsoft.com/office/drawing/2014/chartex" xmlns:cx1="http://schemas.microsoft.com/office/drawing/2015/9/8/chartex" xmlns:cx2="http://schemas.microsoft.com/office/drawing/2015/10/21/chartex" xmlns:cx3="http://schemas.microsoft.com/office/drawing/2016/5/9/chartex" xmlns:cx4="http://schemas.microsoft.com/office/drawing/2016/5/10/chartex" xmlns:cx5="http://schemas.microsoft.com/office/drawing/2016/5/11/chartex" xmlns:cx6="http://schemas.microsoft.com/office/drawing/2016/5/12/chartex" xmlns:cx7="http://schemas.microsoft.com/office/drawing/2016/5/13/chartex" xmlns:cx8="http://schemas.microsoft.com/office/drawing/2016/5/14/chartex" xmlns:mc="http://schemas.openxmlformats.org/markup-compatibility/2006" xmlns:aink="http://schemas.microsoft.com/office/drawing/2016/ink" xmlns:am3d="http://schemas.microsoft.com/office/drawing/2017/model3d" xmlns:o="urn:schemas-microsoft-com:office:office" xmlns:oel="http://schemas.microsoft.com/office/2019/extlst" xmlns:r="http://schemas.openxmlformats.org/officeDocument/2006/relationships" xmlns:m="http://schemas.openxmlformats.org/officeDocument/2006/math" xmlns:v="urn:schemas-microsoft-com:vml" xmlns:wp14="http://schemas.microsoft.com/office/word/2010/wordprocessingDrawing" xmlns:wp="http://schemas.openxmlformats.org/drawingml/2006/wordprocessingDrawing" xmlns:w10="urn:schemas-microsoft-com:office:word" xmlns:w="http://schemas.openxmlformats.org/wordprocessingml/2006/main" xmlns:w14="http://schemas.microsoft.com/office/word/2010/wordml" xmlns:w15="http://schemas.microsoft.com/office/word/2012/wordml" xmlns:w16cex="http://schemas.microsoft.com/office/word/2018/wordml/cex" xmlns:w16cid="http://schemas.microsoft.com/office/word/2016/wordml/cid" xmlns:w16="http://schemas.microsoft.com/office/word/2018/wordml" xmlns:w16du="http://schemas.microsoft.com/office/word/2023/wordml/word16du" xmlns:w16sdtdh="http://schemas.microsoft.com/office/word/2020/wordml/sdtdatahash" xmlns:w16sdtfl="http://schemas.microsoft.com/office/word/2024/wordml/sdtformatlock" xmlns:w16se="http://schemas.microsoft.com/office/word/2015/wordml/symex" xmlns:wpg="http://schemas.microsoft.com/office/word/2010/wordprocessingGroup" xmlns:wpi="http://schemas.microsoft.com/office/word/2010/wordprocessingInk" xmlns:wne="http://schemas.microsoft.com/office/word/2006/wordml" xmlns:wps="http://schemas.microsoft.com/office/word/2010/wordprocessingShape" mc:Ignorable="w14 w15 w16se w16cid w16 w16cex w16sdtdh w16sdtfl w16du wp14">
   <w:p>
     <w:pPr>
       <w:pStyle w:val="Header"/>
@@ -744,7 +764,7 @@
 </file>
 
 <file path=word/header3.xml><?xml version="1.0" encoding="utf-8"?>
-<w:hdr xmlns:wpc="http://schemas.microsoft.com/office/word/2010/wordprocessingCanvas" xmlns:cx="http://schemas.microsoft.com/office/drawing/2014/chartex" xmlns:cx1="http://schemas.microsoft.com/office/drawing/2015/9/8/chartex" xmlns:cx2="http://schemas.microsoft.com/office/drawing/2015/10/21/chartex" xmlns:cx3="http://schemas.microsoft.com/office/drawing/2016/5/9/chartex" xmlns:cx4="http://schemas.microsoft.com/office/drawing/2016/5/10/chartex" xmlns:cx5="http://schemas.microsoft.com/office/drawing/2016/5/11/chartex" xmlns:cx6="http://schemas.microsoft.com/office/drawing/2016/5/12/chartex" xmlns:cx7="http://schemas.microsoft.com/office/drawing/2016/5/13/chartex" xmlns:cx8="http://schemas.microsoft.com/office/drawing/2016/5/14/chartex" xmlns:mc="http://schemas.openxmlformats.org/markup-compatibility/2006" xmlns:aink="http://schemas.microsoft.com/office/drawing/2016/ink" xmlns:am3d="http://schemas.microsoft.com/office/drawing/2017/model3d" xmlns:o="urn:schemas-microsoft-com:office:office" xmlns:oel="http://schemas.microsoft.com/office/2019/extlst" xmlns:r="http://schemas.openxmlformats.org/officeDocument/2006/relationships" xmlns:m="http://schemas.openxmlformats.org/officeDocument/2006/math" xmlns:v="urn:schemas-microsoft-com:vml" xmlns:wp14="http://schemas.microsoft.com/office/word/2010/wordprocessingDrawing" xmlns:wp="http://schemas.openxmlformats.org/drawingml/2006/wordprocessingDrawing" xmlns:w10="urn:schemas-microsoft-com:office:word" xmlns:w="http://schemas.openxmlformats.org/wordprocessingml/2006/main" xmlns:w14="http://schemas.microsoft.com/office/word/2010/wordml" xmlns:w15="http://schemas.microsoft.com/office/word/2012/wordml" xmlns:w16cex="http://schemas.microsoft.com/office/word/2018/wordml/cex" xmlns:w16cid="http://schemas.microsoft.com/office/word/2016/wordml/cid" xmlns:w16="http://schemas.microsoft.com/office/word/2018/wordml" xmlns:w16du="http://schemas.microsoft.com/office/word/2023/wordml/word16du" xmlns:w16sdtdh="http://schemas.microsoft.com/office/word/2020/wordml/sdtdatahash" xmlns:w16se="http://schemas.microsoft.com/office/word/2015/wordml/symex" xmlns:wpg="http://schemas.microsoft.com/office/word/2010/wordprocessingGroup" xmlns:wpi="http://schemas.microsoft.com/office/word/2010/wordprocessingInk" xmlns:wne="http://schemas.microsoft.com/office/word/2006/wordml" xmlns:wps="http://schemas.microsoft.com/office/word/2010/wordprocessingShape" mc:Ignorable="w14 w15 w16se w16cid w16 w16cex w16sdtdh w16du wp14">
+<w:hdr xmlns:wpc="http://schemas.microsoft.com/office/word/2010/wordprocessingCanvas" xmlns:cx="http://schemas.microsoft.com/office/drawing/2014/chartex" xmlns:cx1="http://schemas.microsoft.com/office/drawing/2015/9/8/chartex" xmlns:cx2="http://schemas.microsoft.com/office/drawing/2015/10/21/chartex" xmlns:cx3="http://schemas.microsoft.com/office/drawing/2016/5/9/chartex" xmlns:cx4="http://schemas.microsoft.com/office/drawing/2016/5/10/chartex" xmlns:cx5="http://schemas.microsoft.com/office/drawing/2016/5/11/chartex" xmlns:cx6="http://schemas.microsoft.com/office/drawing/2016/5/12/chartex" xmlns:cx7="http://schemas.microsoft.com/office/drawing/2016/5/13/chartex" xmlns:cx8="http://schemas.microsoft.com/office/drawing/2016/5/14/chartex" xmlns:mc="http://schemas.openxmlformats.org/markup-compatibility/2006" xmlns:aink="http://schemas.microsoft.com/office/drawing/2016/ink" xmlns:am3d="http://schemas.microsoft.com/office/drawing/2017/model3d" xmlns:o="urn:schemas-microsoft-com:office:office" xmlns:oel="http://schemas.microsoft.com/office/2019/extlst" xmlns:r="http://schemas.openxmlformats.org/officeDocument/2006/relationships" xmlns:m="http://schemas.openxmlformats.org/officeDocument/2006/math" xmlns:v="urn:schemas-microsoft-com:vml" xmlns:wp14="http://schemas.microsoft.com/office/word/2010/wordprocessingDrawing" xmlns:wp="http://schemas.openxmlformats.org/drawingml/2006/wordprocessingDrawing" xmlns:w10="urn:schemas-microsoft-com:office:word" xmlns:w="http://schemas.openxmlformats.org/wordprocessingml/2006/main" xmlns:w14="http://schemas.microsoft.com/office/word/2010/wordml" xmlns:w15="http://schemas.microsoft.com/office/word/2012/wordml" xmlns:w16cex="http://schemas.microsoft.com/office/word/2018/wordml/cex" xmlns:w16cid="http://schemas.microsoft.com/office/word/2016/wordml/cid" xmlns:w16="http://schemas.microsoft.com/office/word/2018/wordml" xmlns:w16du="http://schemas.microsoft.com/office/word/2023/wordml/word16du" xmlns:w16sdtdh="http://schemas.microsoft.com/office/word/2020/wordml/sdtdatahash" xmlns:w16sdtfl="http://schemas.microsoft.com/office/word/2024/wordml/sdtformatlock" xmlns:w16se="http://schemas.microsoft.com/office/word/2015/wordml/symex" xmlns:wpg="http://schemas.microsoft.com/office/word/2010/wordprocessingGroup" xmlns:wpi="http://schemas.microsoft.com/office/word/2010/wordprocessingInk" xmlns:wne="http://schemas.microsoft.com/office/word/2006/wordml" xmlns:wps="http://schemas.microsoft.com/office/word/2010/wordprocessingShape" mc:Ignorable="w14 w15 w16se w16cid w16 w16cex w16sdtdh w16sdtfl w16du wp14">
   <w:p>
     <w:pPr>
       <w:pStyle w:val="Header"/>
@@ -754,7 +774,7 @@
 </file>
 
 <file path=word/numbering.xml><?xml version="1.0" encoding="utf-8"?>
-<w:numbering xmlns:wpc="http://schemas.microsoft.com/office/word/2010/wordprocessingCanvas" xmlns:cx="http://schemas.microsoft.com/office/drawing/2014/chartex" xmlns:cx1="http://schemas.microsoft.com/office/drawing/2015/9/8/chartex" xmlns:cx2="http://schemas.microsoft.com/office/drawing/2015/10/21/chartex" xmlns:cx3="http://schemas.microsoft.com/office/drawing/2016/5/9/chartex" xmlns:cx4="http://schemas.microsoft.com/office/drawing/2016/5/10/chartex" xmlns:cx5="http://schemas.microsoft.com/office/drawing/2016/5/11/chartex" xmlns:cx6="http://schemas.microsoft.com/office/drawing/2016/5/12/chartex" xmlns:cx7="http://schemas.microsoft.com/office/drawing/2016/5/13/chartex" xmlns:cx8="http://schemas.microsoft.com/office/drawing/2016/5/14/chartex" xmlns:mc="http://schemas.openxmlformats.org/markup-compatibility/2006" xmlns:aink="http://schemas.microsoft.com/office/drawing/2016/ink" xmlns:am3d="http://schemas.microsoft.com/office/drawing/2017/model3d" xmlns:o="urn:schemas-microsoft-com:office:office" xmlns:oel="http://schemas.microsoft.com/office/2019/extlst" xmlns:r="http://schemas.openxmlformats.org/officeDocument/2006/relationships" xmlns:m="http://schemas.openxmlformats.org/officeDocument/2006/math" xmlns:v="urn:schemas-microsoft-com:vml" xmlns:wp14="http://schemas.microsoft.com/office/word/2010/wordprocessingDrawing" xmlns:wp="http://schemas.openxmlformats.org/drawingml/2006/wordprocessingDrawing" xmlns:w10="urn:schemas-microsoft-com:office:word" xmlns:w="http://schemas.openxmlformats.org/wordprocessingml/2006/main" xmlns:w14="http://schemas.microsoft.com/office/word/2010/wordml" xmlns:w15="http://schemas.microsoft.com/office/word/2012/wordml" xmlns:w16cex="http://schemas.microsoft.com/office/word/2018/wordml/cex" xmlns:w16cid="http://schemas.microsoft.com/office/word/2016/wordml/cid" xmlns:w16="http://schemas.microsoft.com/office/word/2018/wordml" xmlns:w16du="http://schemas.microsoft.com/office/word/2023/wordml/word16du" xmlns:w16sdtdh="http://schemas.microsoft.com/office/word/2020/wordml/sdtdatahash" xmlns:w16se="http://schemas.microsoft.com/office/word/2015/wordml/symex" xmlns:wpg="http://schemas.microsoft.com/office/word/2010/wordprocessingGroup" xmlns:wpi="http://schemas.microsoft.com/office/word/2010/wordprocessingInk" xmlns:wne="http://schemas.microsoft.com/office/word/2006/wordml" xmlns:wps="http://schemas.microsoft.com/office/word/2010/wordprocessingShape" mc:Ignorable="w14 w15 w16se w16cid w16 w16cex w16sdtdh w16du wp14">
+<w:numbering xmlns:wpc="http://schemas.microsoft.com/office/word/2010/wordprocessingCanvas" xmlns:cx="http://schemas.microsoft.com/office/drawing/2014/chartex" xmlns:cx1="http://schemas.microsoft.com/office/drawing/2015/9/8/chartex" xmlns:cx2="http://schemas.microsoft.com/office/drawing/2015/10/21/chartex" xmlns:cx3="http://schemas.microsoft.com/office/drawing/2016/5/9/chartex" xmlns:cx4="http://schemas.microsoft.com/office/drawing/2016/5/10/chartex" xmlns:cx5="http://schemas.microsoft.com/office/drawing/2016/5/11/chartex" xmlns:cx6="http://schemas.microsoft.com/office/drawing/2016/5/12/chartex" xmlns:cx7="http://schemas.microsoft.com/office/drawing/2016/5/13/chartex" xmlns:cx8="http://schemas.microsoft.com/office/drawing/2016/5/14/chartex" xmlns:mc="http://schemas.openxmlformats.org/markup-compatibility/2006" xmlns:aink="http://schemas.microsoft.com/office/drawing/2016/ink" xmlns:am3d="http://schemas.microsoft.com/office/drawing/2017/model3d" xmlns:o="urn:schemas-microsoft-com:office:office" xmlns:oel="http://schemas.microsoft.com/office/2019/extlst" xmlns:r="http://schemas.openxmlformats.org/officeDocument/2006/relationships" xmlns:m="http://schemas.openxmlformats.org/officeDocument/2006/math" xmlns:v="urn:schemas-microsoft-com:vml" xmlns:wp14="http://schemas.microsoft.com/office/word/2010/wordprocessingDrawing" xmlns:wp="http://schemas.openxmlformats.org/drawingml/2006/wordprocessingDrawing" xmlns:w10="urn:schemas-microsoft-com:office:word" xmlns:w="http://schemas.openxmlformats.org/wordprocessingml/2006/main" xmlns:w14="http://schemas.microsoft.com/office/word/2010/wordml" xmlns:w15="http://schemas.microsoft.com/office/word/2012/wordml" xmlns:w16cex="http://schemas.microsoft.com/office/word/2018/wordml/cex" xmlns:w16cid="http://schemas.microsoft.com/office/word/2016/wordml/cid" xmlns:w16="http://schemas.microsoft.com/office/word/2018/wordml" xmlns:w16du="http://schemas.microsoft.com/office/word/2023/wordml/word16du" xmlns:w16sdtdh="http://schemas.microsoft.com/office/word/2020/wordml/sdtdatahash" xmlns:w16sdtfl="http://schemas.microsoft.com/office/word/2024/wordml/sdtformatlock" xmlns:w16se="http://schemas.microsoft.com/office/word/2015/wordml/symex" xmlns:wpg="http://schemas.microsoft.com/office/word/2010/wordprocessingGroup" xmlns:wpi="http://schemas.microsoft.com/office/word/2010/wordprocessingInk" xmlns:wne="http://schemas.microsoft.com/office/word/2006/wordml" xmlns:wps="http://schemas.microsoft.com/office/word/2010/wordprocessingShape" mc:Ignorable="w14 w15 w16se w16cid w16 w16cex w16sdtdh w16sdtfl w16du wp14">
   <w:abstractNum w:abstractNumId="0" w15:restartNumberingAfterBreak="0">
     <w:nsid w:val="09425DE4"/>
     <w:multiLevelType w:val="multilevel"/>
@@ -2048,7 +2068,7 @@
 </file>
 
 <file path=word/styles.xml><?xml version="1.0" encoding="utf-8"?>
-<w:styles xmlns:mc="http://schemas.openxmlformats.org/markup-compatibility/2006" xmlns:r="http://schemas.openxmlformats.org/officeDocument/2006/relationships" xmlns:w="http://schemas.openxmlformats.org/wordprocessingml/2006/main" xmlns:w14="http://schemas.microsoft.com/office/word/2010/wordml" xmlns:w15="http://schemas.microsoft.com/office/word/2012/wordml" xmlns:w16cex="http://schemas.microsoft.com/office/word/2018/wordml/cex" xmlns:w16cid="http://schemas.microsoft.com/office/word/2016/wordml/cid" xmlns:w16="http://schemas.microsoft.com/office/word/2018/wordml" xmlns:w16du="http://schemas.microsoft.com/office/word/2023/wordml/word16du" xmlns:w16sdtdh="http://schemas.microsoft.com/office/word/2020/wordml/sdtdatahash" xmlns:w16se="http://schemas.microsoft.com/office/word/2015/wordml/symex" mc:Ignorable="w14 w15 w16se w16cid w16 w16cex w16sdtdh w16du">
+<w:styles xmlns:mc="http://schemas.openxmlformats.org/markup-compatibility/2006" xmlns:r="http://schemas.openxmlformats.org/officeDocument/2006/relationships" xmlns:w="http://schemas.openxmlformats.org/wordprocessingml/2006/main" xmlns:w14="http://schemas.microsoft.com/office/word/2010/wordml" xmlns:w15="http://schemas.microsoft.com/office/word/2012/wordml" xmlns:w16cex="http://schemas.microsoft.com/office/word/2018/wordml/cex" xmlns:w16cid="http://schemas.microsoft.com/office/word/2016/wordml/cid" xmlns:w16="http://schemas.microsoft.com/office/word/2018/wordml" xmlns:w16du="http://schemas.microsoft.com/office/word/2023/wordml/word16du" xmlns:w16sdtdh="http://schemas.microsoft.com/office/word/2020/wordml/sdtdatahash" xmlns:w16sdtfl="http://schemas.microsoft.com/office/word/2024/wordml/sdtformatlock" xmlns:w16se="http://schemas.microsoft.com/office/word/2015/wordml/symex" mc:Ignorable="w14 w15 w16se w16cid w16 w16cex w16sdtdh w16sdtfl w16du">
   <w:docDefaults>
     <w:rPrDefault>
       <w:rPr>

</xml_diff>